<commit_message>
Moved references to the end
</commit_message>
<xml_diff>
--- a/Carl_Zeiss_Stiftung_Forschungsstart_2023_Asis_Hallab.docx
+++ b/Carl_Zeiss_Stiftung_Forschungsstart_2023_Asis_Hallab.docx
@@ -478,7 +478,7 @@
           <w:szCs w:val="24"/>
           <w:rtl w:val="0"/>
         </w:rPr>
-        <w:t xml:space="preserve">Die Quantifizierung der Genexpression ist ein wesentliches Instrument in den Biowissenschaften, das z. B. zur Bewertung der Trockenheitsresistenz wichtiger Nutzpflanzen [1] oder zum Verständnis von Krebserkrankungen [2] eingesetzt wird. Um herauszufinden, welche molekularen Funktionen bei einer genetischen Reaktion entscheidend sind, werden hierbei Gene identifiziert, die eine signifikante Zunahme oder Abnahme der Expression aufweisen, wenn man z. B. gesundes mit krankem Gewebe oder Pflanzen, die unter idealer Bewässerung gewachsen sind, mit Pflanzen vergleicht, die unter Trockenstress gewachsen sind. So werden wichtige genetische Reaktionen oder Profile als signifikante Veränderungen in der Expression identifiziert.</w:t>
+        <w:t xml:space="preserve">Die Quantifizierung der Genexpression ist ein wesentliches Instrument in den Biowissenschaften, das z. B. zur Bewertung der Trockenheitsresistenz wichtiger Nutzpflanzen [1,14,15] oder zum Verständnis von Krebserkrankungen [2,6] eingesetzt wird. Um herauszufinden, welche molekularen Funktionen bei einer genetischen Reaktion entscheidend sind, werden hierbei Gene identifiziert, die eine signifikante Zunahme oder Abnahme der Expression aufweisen, wenn man z. B. gesundes mit krankem Gewebe oder Pflanzen, die unter idealer Bewässerung gewachsen sind, mit Pflanzen vergleicht, die unter Trockenstress gewachsen sind. So werden wichtige genetische Reaktionen oder Profile als signifikante Veränderungen in der Expression identifiziert.</w:t>
       </w:r>
     </w:p>
     <w:p>
@@ -512,7 +512,7 @@
           <w:szCs w:val="24"/>
           <w:rtl w:val="0"/>
         </w:rPr>
-        <w:t xml:space="preserve">Basierend auf den Erfahrungen aus interdisziplinären Pflanzenzüchtungsprojekten haben wir den Gene Expression Plotter (GXP) [3] entwickelt, der es Wissenschaftlern ermöglicht, die Genexpression auf einfache Weise zu analysieren und zu visualisieren, indem er eine Vielzahl verschiedener interaktiver wissenschaftlicher Plots zur Unterstützung der Hypothesenbildung und -überprüfung bietet.</w:t>
+        <w:t xml:space="preserve">Basierend auf den Erfahrungen aus interdisziplinären Pflanzenzüchtungsprojekten haben wir den Gene Expression Plotter (GXP) [4] entwickelt, der es Wissenschaftlern ermöglicht, die Genexpression auf einfache Weise zu analysieren und zu visualisieren, indem er eine Vielzahl verschiedener interaktiver wissenschaftlicher Plots zur Unterstützung der Hypothesenbildung und -überprüfung bietet.</w:t>
       </w:r>
     </w:p>
     <w:p>
@@ -589,242 +589,6 @@
         <w:rPr>
           <w:rtl w:val="0"/>
         </w:rPr>
-      </w:r>
-    </w:p>
-    <w:p>
-      <w:pPr>
-        <w:jc w:val="both"/>
-        <w:rPr>
-          <w:b w:val="1"/>
-          <w:sz w:val="24"/>
-          <w:szCs w:val="24"/>
-        </w:rPr>
-      </w:pPr>
-      <w:r>
-        <w:rPr>
-          <w:b w:val="1"/>
-          <w:sz w:val="24"/>
-          <w:szCs w:val="24"/>
-          <w:rtl w:val="0"/>
-        </w:rPr>
-        <w:t xml:space="preserve">References:</w:t>
-      </w:r>
-    </w:p>
-    <w:p>
-      <w:pPr>
-        <w:jc w:val="both"/>
-        <w:rPr>
-          <w:sz w:val="24"/>
-          <w:szCs w:val="24"/>
-        </w:rPr>
-      </w:pPr>
-      <w:r>
-        <w:rPr>
-          <w:rtl w:val="0"/>
-        </w:rPr>
-      </w:r>
-    </w:p>
-    <w:p>
-      <w:pPr>
-        <w:jc w:val="both"/>
-        <w:rPr>
-          <w:color w:val="222222"/>
-          <w:sz w:val="24"/>
-          <w:szCs w:val="24"/>
-          <w:highlight w:val="white"/>
-        </w:rPr>
-      </w:pPr>
-      <w:r>
-        <w:rPr>
-          <w:sz w:val="24"/>
-          <w:szCs w:val="24"/>
-          <w:rtl w:val="0"/>
-        </w:rPr>
-        <w:t xml:space="preserve">[1] </w:t>
-      </w:r>
-      <w:r>
-        <w:rPr>
-          <w:color w:val="222222"/>
-          <w:sz w:val="24"/>
-          <w:szCs w:val="24"/>
-          <w:highlight w:val="white"/>
-          <w:rtl w:val="0"/>
-        </w:rPr>
-        <w:t xml:space="preserve">López, C. M., Alseekh, S., Torralbo, F., Martínez Rivas, F. J., Fernie, A. R., Amil-Ruiz, F., &amp; Alamillo, J. M. (2023). Transcriptomic and metabolomic analysis reveals that symbiotic nitrogen fixation enhances drought resistance in common bean. </w:t>
-      </w:r>
-      <w:r>
-        <w:rPr>
-          <w:i w:val="1"/>
-          <w:color w:val="222222"/>
-          <w:sz w:val="24"/>
-          <w:szCs w:val="24"/>
-          <w:highlight w:val="white"/>
-          <w:rtl w:val="0"/>
-        </w:rPr>
-        <w:t xml:space="preserve">Journal of Experimental Botany</w:t>
-      </w:r>
-      <w:r>
-        <w:rPr>
-          <w:color w:val="222222"/>
-          <w:sz w:val="24"/>
-          <w:szCs w:val="24"/>
-          <w:highlight w:val="white"/>
-          <w:rtl w:val="0"/>
-        </w:rPr>
-        <w:t xml:space="preserve">, erad083.</w:t>
-      </w:r>
-    </w:p>
-    <w:p>
-      <w:pPr>
-        <w:jc w:val="both"/>
-        <w:rPr>
-          <w:color w:val="222222"/>
-          <w:sz w:val="24"/>
-          <w:szCs w:val="24"/>
-          <w:highlight w:val="white"/>
-        </w:rPr>
-      </w:pPr>
-      <w:r>
-        <w:rPr>
-          <w:rtl w:val="0"/>
-        </w:rPr>
-      </w:r>
-    </w:p>
-    <w:p>
-      <w:pPr>
-        <w:jc w:val="both"/>
-        <w:rPr>
-          <w:color w:val="222222"/>
-          <w:sz w:val="24"/>
-          <w:szCs w:val="24"/>
-          <w:highlight w:val="white"/>
-        </w:rPr>
-      </w:pPr>
-      <w:r>
-        <w:rPr>
-          <w:color w:val="222222"/>
-          <w:sz w:val="24"/>
-          <w:szCs w:val="24"/>
-          <w:highlight w:val="white"/>
-          <w:rtl w:val="0"/>
-        </w:rPr>
-        <w:t xml:space="preserve">[2] Lovero, D., D’Oronzo, S., Palmirotta, R., Cafforio, P., Brown, J., Wood, S., ... &amp; Silvestris, F. (2022). Correlation between targeted RNAseq signature of breast cancer CTCs and onset of bone-only metastases. British Journal of Cancer, 126(3), 419-429.</w:t>
-      </w:r>
-    </w:p>
-    <w:p>
-      <w:pPr>
-        <w:jc w:val="both"/>
-        <w:rPr>
-          <w:color w:val="222222"/>
-          <w:sz w:val="24"/>
-          <w:szCs w:val="24"/>
-          <w:highlight w:val="white"/>
-        </w:rPr>
-      </w:pPr>
-      <w:r>
-        <w:rPr>
-          <w:rtl w:val="0"/>
-        </w:rPr>
-      </w:r>
-    </w:p>
-    <w:p>
-      <w:pPr>
-        <w:jc w:val="both"/>
-        <w:rPr>
-          <w:color w:val="222222"/>
-          <w:sz w:val="24"/>
-          <w:szCs w:val="24"/>
-          <w:highlight w:val="white"/>
-        </w:rPr>
-      </w:pPr>
-      <w:r>
-        <w:rPr>
-          <w:color w:val="222222"/>
-          <w:sz w:val="24"/>
-          <w:szCs w:val="24"/>
-          <w:highlight w:val="white"/>
-          <w:rtl w:val="0"/>
-        </w:rPr>
-        <w:t xml:space="preserve">[3] Gan, X., Hay, A., Kwantes, M., Haberer, G., Hallab, A., Ioio, R. D., … </w:t>
-      </w:r>
-      <w:r>
-        <w:rPr>
-          <w:b w:val="1"/>
-          <w:color w:val="222222"/>
-          <w:sz w:val="24"/>
-          <w:szCs w:val="24"/>
-          <w:highlight w:val="white"/>
-          <w:rtl w:val="0"/>
-        </w:rPr>
-        <w:t xml:space="preserve">Hallab, A.</w:t>
-      </w:r>
-      <w:r>
-        <w:rPr>
-          <w:color w:val="222222"/>
-          <w:sz w:val="24"/>
-          <w:szCs w:val="24"/>
-          <w:highlight w:val="white"/>
-          <w:rtl w:val="0"/>
-        </w:rPr>
-        <w:t xml:space="preserve"> ... &amp; Tsiantis, M. (2016). The Cardamine hirsuta genome offers insight into the evolution of morphological diversity. Nature Plants, 2(11), 1-7.</w:t>
-      </w:r>
-    </w:p>
-    <w:p>
-      <w:pPr>
-        <w:jc w:val="both"/>
-        <w:rPr>
-          <w:color w:val="222222"/>
-          <w:sz w:val="24"/>
-          <w:szCs w:val="24"/>
-          <w:highlight w:val="white"/>
-        </w:rPr>
-      </w:pPr>
-      <w:r>
-        <w:rPr>
-          <w:rtl w:val="0"/>
-        </w:rPr>
-      </w:r>
-    </w:p>
-    <w:p>
-      <w:pPr>
-        <w:jc w:val="both"/>
-        <w:rPr>
-          <w:color w:val="222222"/>
-          <w:sz w:val="24"/>
-          <w:szCs w:val="24"/>
-          <w:highlight w:val="white"/>
-        </w:rPr>
-      </w:pPr>
-      <w:r>
-        <w:rPr>
-          <w:color w:val="222222"/>
-          <w:sz w:val="24"/>
-          <w:szCs w:val="24"/>
-          <w:highlight w:val="white"/>
-          <w:rtl w:val="0"/>
-        </w:rPr>
-        <w:t xml:space="preserve">[4] Eiteneuer, C., Velasco, D., Atemia, J., Wang, D., Schwacke, R., Wahl, V., ... &amp; </w:t>
-      </w:r>
-      <w:r>
-        <w:rPr>
-          <w:b w:val="1"/>
-          <w:color w:val="222222"/>
-          <w:sz w:val="24"/>
-          <w:szCs w:val="24"/>
-          <w:highlight w:val="white"/>
-          <w:rtl w:val="0"/>
-        </w:rPr>
-        <w:t xml:space="preserve">Hallab, A.</w:t>
-      </w:r>
-      <w:r>
-        <w:rPr>
-          <w:color w:val="222222"/>
-          <w:sz w:val="24"/>
-          <w:szCs w:val="24"/>
-          <w:highlight w:val="white"/>
-          <w:rtl w:val="0"/>
-        </w:rPr>
-        <w:t xml:space="preserve"> (2022). GXP: Analyze and plot plant omics data in web browsers. Plants, 11(6), 745.</w:t>
       </w:r>
     </w:p>
     <w:p>
@@ -887,7 +651,7 @@
           <w:szCs w:val="24"/>
           <w:rtl w:val="0"/>
         </w:rPr>
-        <w:t xml:space="preserve">Genetic responses and genetic profiles are widely studied in a variety of life sciences research projects, e.g. in agricultural sciences to understand how a plant crop responds to stresses like drought [1], lack of nutrients, or soil contaminants, or in cancer research to understand key molecular functions employed by malignant cells to promote uncontrolled growth [2]. A collection of methods, software tools, and pipelines [3-7] exist to efficiently process the results of sequencing respective RNA samples, quantify gene expression, and compare control with stressed or diseased samples with the goal of identifying differentially expressed genes, i.e. those genes whose expression either significantly increases or decreases. While these tools efficiently assess changes in expression of a single gene, the analysis of gene expression in the context of related genes, i.e. gene families, has not yet been developed. In our study of the hairy bittercress model plant genome [8] I developed a vector analysis method that identifies significant changes of gene expression within a family of related genes. We used these results to find genes that are key in the formation of plant traits like leaf-form (lobe formation) or wrinkled seed surface. The vector-space analysis was developed to overcome the limitation of linear model based or negative binomial distribution based analysis of gene expression, which are not suitable for the comparison of different genes, but are used to compare expression of any gene in different tissues (like diseased and healthy) or under different conditions (like optimal watering and drought stress). In this vector analysis normalized quantified gene expression is projected into a vector space, where each axis represents quantified gene expression within a sampled tissue or condition. Subsequently, The expression of genes belonging to a family is analyzed and deviations from related genes are detected. In doing so, and integrating results from comparative genomics the functions of duplicated genes in terms of changes in gene expression can be efficiently identified. For the above results in the hairy bittercress genome for example, we measured gene expression within five different tissues (root, stem, leaves, and developing seedling) both sampling hairy bittercress and its close relative </w:t>
+        <w:t xml:space="preserve">Genetic responses and genetic profiles are widely studied in a variety of life sciences research projects, e.g. in agricultural sciences to understand how a plant crop responds to stresses like drought [1,14], lack of nutrients, or soil contaminants, or in cancer research to understand key molecular functions employed by malignant cells to promote uncontrolled growth [6]. A collection of methods, software tools, and pipelines [9-13] exist to efficiently process the results of sequencing respective RNA samples, quantify gene expression, and compare control with stressed or diseased samples with the goal of identifying differentially expressed genes, i.e. those genes whose expression either significantly increases or decreases. While these tools efficiently assess changes in expression of a single gene, the analysis of gene expression in the context of related genes, i.e. gene families, has not yet been developed. In our study of the hairy bittercress model plant genome [3] I developed a vector analysis method that identifies significant changes of gene expression within a family of related genes. We used these results to find genes that are key in the formation of plant traits like leaf-form (lobe formation) or wrinkled seed surface. The vector-space analysis was developed to overcome the limitation of linear model based or negative binomial distribution based analysis of gene expression, which are not suitable for the comparison of different genes, but are used to compare expression of any gene in different tissues (like diseased and healthy) or under different conditions (like optimal watering and drought stress). In this vector analysis normalized quantified gene expression is projected into a vector space, where each axis represents quantified gene expression within a sampled tissue or condition. Subsequently, The expression of genes belonging to a family is analyzed and deviations from related genes are detected. In doing so, and integrating results from comparative genomics the functions of duplicated genes in terms of changes in gene expression can be efficiently identified. For the above results in the hairy bittercress genome for example, we measured gene expression within five different tissues (root, stem, leaves, and developing seedling) both sampling hairy bittercress and its close relative </w:t>
       </w:r>
       <w:r>
         <w:rPr>
@@ -921,7 +685,7 @@
           <w:szCs w:val="24"/>
           <w:rtl w:val="0"/>
         </w:rPr>
-        <w:t xml:space="preserve">In another interdisciplinary project we analyzed gene expression in tomato and potato, and found that in order to enable our geneticist and developmental biologist partners to analyze the results of our quantification and differential gene expression analysis they needed to be able to quickly browse the results for a set of candidate genes of their interest. Here, different visualizations were required to explore expression of such genes of interest (see figure 1) or compare expression profiles of different samples e.g. with a scatter plot of principal components or a heatmap plot visualizing correlation between samples (see figure 2). We thus developed the browser based omics analysis and visualization tool “Gene Expression Plotter” (GXP) [9].</w:t>
+        <w:t xml:space="preserve">In another interdisciplinary project we analyzed gene expression in tomato and potato, and found that in order to enable our geneticist and developmental biologist partners to analyze the results of our quantification and differential gene expression analysis they needed to be able to quickly browse the results for a set of candidate genes of their interest. Here, different visualizations were required to explore expression of such genes of interest (see figure 1) or compare expression profiles of different samples e.g. with a scatter plot of principal components or a heatmap plot visualizing correlation between samples (see figure 2). We thus developed the browser based omics analysis and visualization tool “Gene Expression Plotter” (GXP) [4].</w:t>
       </w:r>
     </w:p>
     <w:p>
@@ -1023,12 +787,12 @@
           <wp:inline distB="114300" distT="114300" distL="114300" distR="114300">
             <wp:extent cx="5731200" cy="1168400"/>
             <wp:effectExtent b="12700" l="12700" r="12700" t="12700"/>
-            <wp:docPr id="3" name="image7.png"/>
+            <wp:docPr id="2" name="image2.png"/>
             <a:graphic>
               <a:graphicData uri="http://schemas.openxmlformats.org/drawingml/2006/picture">
                 <pic:pic>
                   <pic:nvPicPr>
-                    <pic:cNvPr id="0" name="image7.png"/>
+                    <pic:cNvPr id="0" name="image2.png"/>
                     <pic:cNvPicPr preferRelativeResize="0"/>
                   </pic:nvPicPr>
                   <pic:blipFill>
@@ -1110,12 +874,12 @@
           <wp:inline distB="114300" distT="114300" distL="114300" distR="114300">
             <wp:extent cx="5731200" cy="1473200"/>
             <wp:effectExtent b="12700" l="12700" r="12700" t="12700"/>
-            <wp:docPr id="1" name="image2.png"/>
+            <wp:docPr id="1" name="image1.png"/>
             <a:graphic>
               <a:graphicData uri="http://schemas.openxmlformats.org/drawingml/2006/picture">
                 <pic:pic>
                   <pic:nvPicPr>
-                    <pic:cNvPr id="0" name="image2.png"/>
+                    <pic:cNvPr id="0" name="image1.png"/>
                     <pic:cNvPicPr preferRelativeResize="0"/>
                   </pic:nvPicPr>
                   <pic:blipFill>
@@ -1186,7 +950,7 @@
           <wp:inline distB="114300" distT="114300" distL="114300" distR="114300">
             <wp:extent cx="5731200" cy="1092200"/>
             <wp:effectExtent b="12700" l="12700" r="12700" t="12700"/>
-            <wp:docPr id="8" name="image3.png"/>
+            <wp:docPr id="6" name="image3.png"/>
             <a:graphic>
               <a:graphicData uri="http://schemas.openxmlformats.org/drawingml/2006/picture">
                 <pic:pic>
@@ -1249,7 +1013,7 @@
           <w:szCs w:val="24"/>
           <w:rtl w:val="0"/>
         </w:rPr>
-        <w:t xml:space="preserve">: Example interactive plot in our tool “Gene Expression Plotter” (GXP) Comparing gene expression of two tomato genes in different stress conditions (cold, heat, intensive light, nitrogen deficient soil, and combinations thereof) [9]. The plot is displayed in the browser and interactive, distribution statistic values are shown when hovering over points with the mouse, zooming is supported, and genes can be switched off or on. A) is a barplot, B) a stacked line plot, and C) a separate line plot. </w:t>
+        <w:t xml:space="preserve">: Example interactive plot in our tool “Gene Expression Plotter” (GXP) Comparing gene expression of two tomato genes in different stress conditions (cold, heat, intensive light, nitrogen deficient soil, and combinations thereof) [4]. The plot is displayed in the browser and interactive, distribution statistic values are shown when hovering over points with the mouse, zooming is supported, and genes can be switched off or on. A) is a barplot, B) a stacked line plot, and C) a separate line plot. </w:t>
       </w:r>
     </w:p>
     <w:p>
@@ -1302,12 +1066,12 @@
           <wp:inline distB="114300" distT="114300" distL="114300" distR="114300">
             <wp:extent cx="5731200" cy="2120900"/>
             <wp:effectExtent b="12700" l="12700" r="12700" t="12700"/>
-            <wp:docPr id="5" name="image5.png"/>
+            <wp:docPr id="5" name="image4.png"/>
             <a:graphic>
               <a:graphicData uri="http://schemas.openxmlformats.org/drawingml/2006/picture">
                 <pic:pic>
                   <pic:nvPicPr>
-                    <pic:cNvPr id="0" name="image5.png"/>
+                    <pic:cNvPr id="0" name="image4.png"/>
                     <pic:cNvPicPr preferRelativeResize="0"/>
                   </pic:nvPicPr>
                   <pic:blipFill>
@@ -1441,7 +1205,7 @@
           <w:szCs w:val="24"/>
           <w:rtl w:val="0"/>
         </w:rPr>
-        <w:t xml:space="preserve">: Example interactive plot in our tool “Gene Expression Plotter” (GXP) comparing gene expression profiles of different tissue samples taken from plants subjected to different forms of stress [9]. The interactive plots enable the scientist to assess how alike or dislike the plant genetic responses to these stresses are. The plot is interactive, supports zoom, investigation of values plotted, and switching on and off samples. A) shows a scatter plot of principal components, and B) shows a heatmap and correlation based clustering result.</w:t>
+        <w:t xml:space="preserve">: Example interactive plot in our tool “Gene Expression Plotter” (GXP) comparing gene expression profiles of different tissue samples taken from plants subjected to different forms of stress [4]. The interactive plots enable the scientist to assess how alike or dislike the plant genetic responses to these stresses are. The plot is interactive, supports zoom, investigation of values plotted, and switching on and off samples. A) shows a scatter plot of principal components, and B) shows a heatmap and correlation based clustering result.</w:t>
       </w:r>
     </w:p>
     <w:p>
@@ -1506,7 +1270,7 @@
           <w:szCs w:val="24"/>
           <w:rtl w:val="0"/>
         </w:rPr>
-        <w:t xml:space="preserve">The goal of EasyVectorOmics is to mature, test, and extend a novel vector algebra based analysis developed during a comparative genomics research project on hairy bittercress [8]. The method efficiently compares quantitative gene expression data between related genes, i.e. within gene families, and identifies for example genes that evolved recently and whose expression play a key causal role in traits of interest. To our knowledge such a method to efficiently and robustly explore quantitative omic data like gene expression data does not exist for the comparison of related genes.  </w:t>
+        <w:t xml:space="preserve">The goal of EasyVectorOmics is to mature, test, and extend a novel vector algebra based analysis developed during a comparative genomics research project on hairy bittercress [3]. The method efficiently compares quantitative gene expression data between related genes, i.e. within gene families, and identifies for example genes that evolved recently and whose expression play a key causal role in traits of interest. To our knowledge such a method to efficiently and robustly explore quantitative omic data like gene expression data does not exist for the comparison of related genes.  </w:t>
       </w:r>
     </w:p>
     <w:p>
@@ -1540,7 +1304,7 @@
           <w:szCs w:val="24"/>
           <w:rtl w:val="0"/>
         </w:rPr>
-        <w:t xml:space="preserve">Next, the method is implemented in a high performance compiled language like C/C++, Rust, or Fortran so it can be both used in high performance and high throughput research pipelines. It will be compiled to WebAssembly and integrated in our tool “Gene Expression Plotter” (GXP) with an intuitive graphical user interface and specific interactive visualizations of the results, thus enabling the use by non informatician scientists.   </w:t>
+        <w:t xml:space="preserve">Next, the method is implemented in a high performance compiled language like C/C++, Rust, or Fortran so it can be both used in high performance and high throughput research pipelines. It will be compiled to WebAssembly [16] and integrated in our tool “Gene Expression Plotter” (GXP) with an intuitive graphical user interface and specific interactive visualizations of the results, thus enabling the use by non informatician scientists.   </w:t>
       </w:r>
     </w:p>
     <w:p>
@@ -1654,388 +1418,6 @@
         <w:rPr>
           <w:rtl w:val="0"/>
         </w:rPr>
-      </w:r>
-    </w:p>
-    <w:p>
-      <w:pPr>
-        <w:jc w:val="both"/>
-        <w:rPr>
-          <w:color w:val="222222"/>
-          <w:sz w:val="24"/>
-          <w:szCs w:val="24"/>
-          <w:highlight w:val="white"/>
-        </w:rPr>
-      </w:pPr>
-      <w:r>
-        <w:rPr>
-          <w:sz w:val="24"/>
-          <w:szCs w:val="24"/>
-          <w:rtl w:val="0"/>
-        </w:rPr>
-        <w:t xml:space="preserve">[1] </w:t>
-      </w:r>
-      <w:r>
-        <w:rPr>
-          <w:color w:val="222222"/>
-          <w:sz w:val="24"/>
-          <w:szCs w:val="24"/>
-          <w:highlight w:val="white"/>
-          <w:rtl w:val="0"/>
-        </w:rPr>
-        <w:t xml:space="preserve">López, C. M., Alseekh, S., Torralbo, F., Martínez Rivas, F. J., Fernie, A. R., Amil-Ruiz, F., &amp; Alamillo, J. M. (2023). Transcriptomic and metabolomic analysis reveals that symbiotic nitrogen fixation enhances drought resistance in common bean. </w:t>
-      </w:r>
-      <w:r>
-        <w:rPr>
-          <w:i w:val="1"/>
-          <w:color w:val="222222"/>
-          <w:sz w:val="24"/>
-          <w:szCs w:val="24"/>
-          <w:highlight w:val="white"/>
-          <w:rtl w:val="0"/>
-        </w:rPr>
-        <w:t xml:space="preserve">Journal of Experimental Botany</w:t>
-      </w:r>
-      <w:r>
-        <w:rPr>
-          <w:color w:val="222222"/>
-          <w:sz w:val="24"/>
-          <w:szCs w:val="24"/>
-          <w:highlight w:val="white"/>
-          <w:rtl w:val="0"/>
-        </w:rPr>
-        <w:t xml:space="preserve">, erad083.</w:t>
-      </w:r>
-    </w:p>
-    <w:p>
-      <w:pPr>
-        <w:jc w:val="both"/>
-        <w:rPr>
-          <w:color w:val="222222"/>
-          <w:sz w:val="24"/>
-          <w:szCs w:val="24"/>
-          <w:highlight w:val="white"/>
-        </w:rPr>
-      </w:pPr>
-      <w:r>
-        <w:rPr>
-          <w:rtl w:val="0"/>
-        </w:rPr>
-      </w:r>
-    </w:p>
-    <w:p>
-      <w:pPr>
-        <w:jc w:val="both"/>
-        <w:rPr>
-          <w:sz w:val="24"/>
-          <w:szCs w:val="24"/>
-        </w:rPr>
-      </w:pPr>
-      <w:r>
-        <w:rPr>
-          <w:color w:val="222222"/>
-          <w:sz w:val="24"/>
-          <w:szCs w:val="24"/>
-          <w:highlight w:val="white"/>
-          <w:rtl w:val="0"/>
-        </w:rPr>
-        <w:t xml:space="preserve">[2] Lovero, D., D’Oronzo, S., Palmirotta, R., Cafforio, P., Brown, J., Wood, S., ... &amp; Silvestris, F. (2022). Correlation between targeted RNAseq signature of breast cancer CTCs and onset of bone-only metastases. British Journal of Cancer, 126(3), 419-429.</w:t>
-      </w:r>
-      <w:r>
-        <w:rPr>
-          <w:rtl w:val="0"/>
-        </w:rPr>
-      </w:r>
-    </w:p>
-    <w:p>
-      <w:pPr>
-        <w:jc w:val="both"/>
-        <w:rPr>
-          <w:sz w:val="24"/>
-          <w:szCs w:val="24"/>
-        </w:rPr>
-      </w:pPr>
-      <w:r>
-        <w:rPr>
-          <w:rtl w:val="0"/>
-        </w:rPr>
-      </w:r>
-    </w:p>
-    <w:p>
-      <w:pPr>
-        <w:jc w:val="both"/>
-        <w:rPr>
-          <w:sz w:val="24"/>
-          <w:szCs w:val="24"/>
-        </w:rPr>
-      </w:pPr>
-      <w:r>
-        <w:rPr>
-          <w:sz w:val="24"/>
-          <w:szCs w:val="24"/>
-          <w:rtl w:val="0"/>
-        </w:rPr>
-        <w:t xml:space="preserve">[3] Langmead, B., &amp; Salzberg, S. L. (2012). Fast gapped-read alignment with Bowtie 2. Nature methods, 9(4), 357-359.</w:t>
-      </w:r>
-    </w:p>
-    <w:p>
-      <w:pPr>
-        <w:jc w:val="both"/>
-        <w:rPr>
-          <w:sz w:val="24"/>
-          <w:szCs w:val="24"/>
-        </w:rPr>
-      </w:pPr>
-      <w:r>
-        <w:rPr>
-          <w:sz w:val="24"/>
-          <w:szCs w:val="24"/>
-          <w:rtl w:val="0"/>
-        </w:rPr>
-        <w:t xml:space="preserve">[4] Kim, D., Langmead, B., &amp; Salzberg, S. L. (2015). HISAT: a fast spliced aligner with low memory requirements. Nature methods, 12(4), 357-360.</w:t>
-      </w:r>
-    </w:p>
-    <w:p>
-      <w:pPr>
-        <w:jc w:val="both"/>
-        <w:rPr>
-          <w:sz w:val="24"/>
-          <w:szCs w:val="24"/>
-        </w:rPr>
-      </w:pPr>
-      <w:r>
-        <w:rPr>
-          <w:rtl w:val="0"/>
-        </w:rPr>
-      </w:r>
-    </w:p>
-    <w:p>
-      <w:pPr>
-        <w:jc w:val="both"/>
-        <w:rPr>
-          <w:sz w:val="24"/>
-          <w:szCs w:val="24"/>
-        </w:rPr>
-      </w:pPr>
-      <w:r>
-        <w:rPr>
-          <w:sz w:val="24"/>
-          <w:szCs w:val="24"/>
-          <w:rtl w:val="0"/>
-        </w:rPr>
-        <w:t xml:space="preserve">[5] Van De Geijn, B., McVicker, G., Gilad, Y., &amp; Pritchard, J. K. (2015). WASP: allele-specific software for robust molecular quantitative trait locus discovery. Nature methods, 12(11), 1061-1063.</w:t>
-      </w:r>
-    </w:p>
-    <w:p>
-      <w:pPr>
-        <w:jc w:val="both"/>
-        <w:rPr>
-          <w:sz w:val="24"/>
-          <w:szCs w:val="24"/>
-        </w:rPr>
-      </w:pPr>
-      <w:r>
-        <w:rPr>
-          <w:rtl w:val="0"/>
-        </w:rPr>
-      </w:r>
-    </w:p>
-    <w:p>
-      <w:pPr>
-        <w:jc w:val="both"/>
-        <w:rPr>
-          <w:sz w:val="24"/>
-          <w:szCs w:val="24"/>
-        </w:rPr>
-      </w:pPr>
-      <w:r>
-        <w:rPr>
-          <w:sz w:val="24"/>
-          <w:szCs w:val="24"/>
-          <w:rtl w:val="0"/>
-        </w:rPr>
-        <w:t xml:space="preserve">[6] Patro, R., Duggal, G., Love, M. I., Irizarry, R. A., &amp; Kingsford, C. (2017). Salmon provides fast and bias-aware quantification of transcript expression. Nature methods, 14(4), 417-419.</w:t>
-      </w:r>
-    </w:p>
-    <w:p>
-      <w:pPr>
-        <w:jc w:val="both"/>
-        <w:rPr>
-          <w:sz w:val="24"/>
-          <w:szCs w:val="24"/>
-        </w:rPr>
-      </w:pPr>
-      <w:r>
-        <w:rPr>
-          <w:rtl w:val="0"/>
-        </w:rPr>
-      </w:r>
-    </w:p>
-    <w:p>
-      <w:pPr>
-        <w:jc w:val="both"/>
-        <w:rPr>
-          <w:sz w:val="24"/>
-          <w:szCs w:val="24"/>
-        </w:rPr>
-      </w:pPr>
-      <w:r>
-        <w:rPr>
-          <w:sz w:val="24"/>
-          <w:szCs w:val="24"/>
-          <w:rtl w:val="0"/>
-        </w:rPr>
-        <w:t xml:space="preserve">[7] Law, C. W., Chen, Y., Shi, W., &amp; Smyth, G. K. (2014). voom: Precision weights unlock linear model analysis tools for RNA-seq read counts. Genome biology, 15(2), 1-17.</w:t>
-      </w:r>
-    </w:p>
-    <w:p>
-      <w:pPr>
-        <w:jc w:val="both"/>
-        <w:rPr>
-          <w:sz w:val="24"/>
-          <w:szCs w:val="24"/>
-        </w:rPr>
-      </w:pPr>
-      <w:r>
-        <w:rPr>
-          <w:rtl w:val="0"/>
-        </w:rPr>
-      </w:r>
-    </w:p>
-    <w:p>
-      <w:pPr>
-        <w:jc w:val="both"/>
-        <w:rPr>
-          <w:color w:val="222222"/>
-          <w:sz w:val="24"/>
-          <w:szCs w:val="24"/>
-          <w:highlight w:val="white"/>
-        </w:rPr>
-      </w:pPr>
-      <w:r>
-        <w:rPr>
-          <w:color w:val="222222"/>
-          <w:sz w:val="24"/>
-          <w:szCs w:val="24"/>
-          <w:highlight w:val="white"/>
-          <w:rtl w:val="0"/>
-        </w:rPr>
-        <w:t xml:space="preserve">[8] Gan, X., Hay, A., Kwantes, M., Haberer, G., Hallab, A., Ioio, R. D., … </w:t>
-      </w:r>
-      <w:r>
-        <w:rPr>
-          <w:b w:val="1"/>
-          <w:color w:val="222222"/>
-          <w:sz w:val="24"/>
-          <w:szCs w:val="24"/>
-          <w:highlight w:val="white"/>
-          <w:rtl w:val="0"/>
-        </w:rPr>
-        <w:t xml:space="preserve">Hallab, A.</w:t>
-      </w:r>
-      <w:r>
-        <w:rPr>
-          <w:color w:val="222222"/>
-          <w:sz w:val="24"/>
-          <w:szCs w:val="24"/>
-          <w:highlight w:val="white"/>
-          <w:rtl w:val="0"/>
-        </w:rPr>
-        <w:t xml:space="preserve"> ... &amp; Tsiantis, M. (2016). The Cardamine hirsuta genome offers insight into the evolution of morphological diversity. Nature Plants, 2(11), 1-7.</w:t>
-      </w:r>
-    </w:p>
-    <w:p>
-      <w:pPr>
-        <w:jc w:val="both"/>
-        <w:rPr>
-          <w:color w:val="222222"/>
-          <w:sz w:val="24"/>
-          <w:szCs w:val="24"/>
-          <w:highlight w:val="white"/>
-        </w:rPr>
-      </w:pPr>
-      <w:r>
-        <w:rPr>
-          <w:rtl w:val="0"/>
-        </w:rPr>
-      </w:r>
-    </w:p>
-    <w:p>
-      <w:pPr>
-        <w:jc w:val="both"/>
-        <w:rPr>
-          <w:color w:val="222222"/>
-          <w:sz w:val="24"/>
-          <w:szCs w:val="24"/>
-          <w:highlight w:val="white"/>
-        </w:rPr>
-      </w:pPr>
-      <w:r>
-        <w:rPr>
-          <w:color w:val="222222"/>
-          <w:sz w:val="24"/>
-          <w:szCs w:val="24"/>
-          <w:highlight w:val="white"/>
-          <w:rtl w:val="0"/>
-        </w:rPr>
-        <w:t xml:space="preserve">[9] Eiteneuer, C., Velasco, D., Atemia, J., Wang, D., Schwacke, R., Wahl, V., ... &amp; </w:t>
-      </w:r>
-      <w:r>
-        <w:rPr>
-          <w:b w:val="1"/>
-          <w:color w:val="222222"/>
-          <w:sz w:val="24"/>
-          <w:szCs w:val="24"/>
-          <w:highlight w:val="white"/>
-          <w:rtl w:val="0"/>
-        </w:rPr>
-        <w:t xml:space="preserve">Hallab, A.</w:t>
-      </w:r>
-      <w:r>
-        <w:rPr>
-          <w:color w:val="222222"/>
-          <w:sz w:val="24"/>
-          <w:szCs w:val="24"/>
-          <w:highlight w:val="white"/>
-          <w:rtl w:val="0"/>
-        </w:rPr>
-        <w:t xml:space="preserve"> (2022). GXP: Analyze and plot plant omics data in web browsers. Plants, 11(6), 745.</w:t>
-      </w:r>
-    </w:p>
-    <w:p>
-      <w:pPr>
-        <w:jc w:val="both"/>
-        <w:rPr>
-          <w:color w:val="222222"/>
-          <w:sz w:val="24"/>
-          <w:szCs w:val="24"/>
-          <w:highlight w:val="white"/>
-        </w:rPr>
-      </w:pPr>
-      <w:r>
-        <w:rPr>
-          <w:rtl w:val="0"/>
-        </w:rPr>
-      </w:r>
-    </w:p>
-    <w:p>
-      <w:pPr>
-        <w:jc w:val="both"/>
-        <w:rPr>
-          <w:color w:val="222222"/>
-          <w:sz w:val="24"/>
-          <w:szCs w:val="24"/>
-          <w:highlight w:val="white"/>
-        </w:rPr>
-      </w:pPr>
-      <w:r>
-        <w:rPr>
-          <w:color w:val="222222"/>
-          <w:sz w:val="24"/>
-          <w:szCs w:val="24"/>
-          <w:highlight w:val="white"/>
-          <w:rtl w:val="0"/>
-        </w:rPr>
-        <w:t xml:space="preserve">[10] Haas, A., Rossberg, A., Schuff, D. L., Titzer, B. L., Holman, M., Gohman, D., ... &amp; Bastien, J. F. (2017, June). Bringing the web up to speed with WebAssembly. In Proceedings of the 38th ACM SIGPLAN Conference on Programming Language Design and Implementation (pp. 185-200).</w:t>
       </w:r>
     </w:p>
     <w:p>
@@ -2098,7 +1480,7 @@
           <w:szCs w:val="24"/>
           <w:rtl w:val="0"/>
         </w:rPr>
-        <w:t xml:space="preserve">Modern sequencing and high performance chromatography technologies enable life science research to integrate interdisciplinary assessments of an organism’s state and response to stimuli like stress or disease. In this, each method is capable of answering different questions, genome sequencing and comparative genomics identify key genes or families that played important roles in the evolution of the studied species [1], genomic variants of patients that develop a disease and those who do not in spite of infection can identify alleles crucial for immunity [2] and thus open routes to the development of new treatments. Gene expression profiles, i.e. transcriptome sequencing or transcriptomics, e.g. enable the assessment of success of chemotherapy on treated cancers in that treatment returns the tissue to healthy gene expression profiles [3]. The analysis of metabolites of important crops like maize show how plants react to stress and how this may affect the chemical composition of the harvest, especially in terms of key nutritional compounds [4]. Importantly the interdisciplinary integration of these different research methods yields more results than the simple sum of the respective parts. For example, does the integration of genomic variant analysis with metabolomics under drought stress conditions in maize reveal novel variants [5] that can be used for future plant breeding directed at providing crop variants more resistant to the expected challenges imposed by global climate change.</w:t>
+        <w:t xml:space="preserve">Modern sequencing and high performance chromatography technologies enable life science research to integrate interdisciplinary assessments of an organism’s state and response to stimuli like stress or disease. In this, each method is capable of answering different questions, genome sequencing and comparative genomics identify key genes or families that played important roles in the evolution of the studied species [3], the study of genomic variants of patients that develop AIDS and those who do not in spite of HIV infection identifies alleles crucial for immunity [5] and thus open routes to the development of new treatments. Gene expression profiles, i.e. transcriptome sequencing or transcriptomics, e.g. enable the assessment of success of chemotherapy on treated cancers in that treatment returns the tissue to healthy gene expression profiles [2]. The analysis of metabolites of important crops like maize [14] or bean [1] show how plants react to stress and how this may affect the chemical composition of the harvest, especially in terms of key nutritional compounds. Importantly the interdisciplinary integration of these different research methods yields more results than the simple sum of the respective parts. For example, does the integration of genomic variant analysis with metabolomics under drought stress conditions in maize reveal novel variants [15] that can be used for future plant breeding directed at providing crop variants more resistant to the expected challenges imposed by global climate change.</w:t>
       </w:r>
     </w:p>
     <w:p>
@@ -2132,7 +1514,7 @@
           <w:szCs w:val="24"/>
           <w:rtl w:val="0"/>
         </w:rPr>
-        <w:t xml:space="preserve">It is my vision to develop novel methods to carry out integrated multi-omics analyses, and implement them in the form of highly usable software tools. The experience that led me to the development of our “Gene Expression Plotter” (GXP) tool for the on the fly analysis and interactive visualization of multi-omics data showed that lessons learned from professional software engineering are best carried over into the development of such tools. The scientists that will be using the tool are to be regularly queried about usage experience, new feature requests, and novel ideas for interactive visualizations, that only come to light while using a tool and wishing for features not yet implemented. My vision is to continue generating novel tools for comparative genomics and multi omics analyses, apply high standard software engineering standards, and make the resulting tools available both for the use in high throughput pipelines as well as in intuitive graphical applications like our Gene Expression Plotter.</w:t>
+        <w:t xml:space="preserve">It is my vision to develop novel methods to carry out integrated multi-omics analyses, and implement them in the form of highly usable software tools. The experience that led me to the development of our “Gene Expression Plotter” (GXP) [4] tool for the on the fly analysis and interactive visualization of multi-omics data showed that lessons learned from professional software engineering are best carried over into the development of such tools. The scientists that will be using the tool are to be regularly queried about usage experience, new feature requests, and novel ideas for interactive visualizations, that only come to light while using a tool and wishing for features not yet implemented. My vision is to continue generating novel tools for comparative genomics and multi omics analyses, apply high standard software engineering standards, and make the resulting tools available both for the use in high throughput pipelines as well as in intuitive graphical applications like our Gene Expression Plotter.</w:t>
       </w:r>
     </w:p>
     <w:p>
@@ -2328,253 +1710,227 @@
           <w:szCs w:val="24"/>
           <w:rtl w:val="0"/>
         </w:rPr>
-        <w:t xml:space="preserve">Based upon our current results we plan to submit a new research proposal for continuation of maize research using novel methods for integrated multi omics analysis. A possible platform will be the Bioeconomy international platform from the Federal Ministry of Education and Research (BMBF).             </w:t>
-      </w:r>
-    </w:p>
-    <w:p>
-      <w:pPr>
-        <w:jc w:val="both"/>
-        <w:rPr>
-          <w:sz w:val="24"/>
-          <w:szCs w:val="24"/>
-        </w:rPr>
-      </w:pPr>
-      <w:r>
-        <w:rPr>
-          <w:rtl w:val="0"/>
-        </w:rPr>
-      </w:r>
-    </w:p>
-    <w:p>
-      <w:pPr>
-        <w:jc w:val="both"/>
-        <w:rPr>
-          <w:sz w:val="24"/>
-          <w:szCs w:val="24"/>
-        </w:rPr>
-      </w:pPr>
-      <w:r>
+        <w:t xml:space="preserve">Based upon our current results we plan to submit a new research proposal for continuation of maize research using novel methods for integrated multi omics analysis. A possible platform will be the Bioeconomy international platform from the Federal Ministry of Education and Research (BMBF).</w:t>
+      </w:r>
+    </w:p>
+    <w:p>
+      <w:pPr>
+        <w:pStyle w:val="Heading1"/>
+        <w:jc w:val="both"/>
         <w:rPr>
           <w:b w:val="1"/>
-          <w:sz w:val="24"/>
-          <w:szCs w:val="24"/>
-          <w:rtl w:val="0"/>
-        </w:rPr>
-        <w:t xml:space="preserve">References</w:t>
-      </w:r>
-      <w:r>
-        <w:rPr>
-          <w:sz w:val="24"/>
-          <w:szCs w:val="24"/>
-          <w:rtl w:val="0"/>
-        </w:rPr>
-        <w:t xml:space="preserve">:</w:t>
-      </w:r>
-    </w:p>
-    <w:p>
-      <w:pPr>
-        <w:jc w:val="both"/>
-        <w:rPr>
-          <w:color w:val="222222"/>
-          <w:sz w:val="24"/>
-          <w:szCs w:val="24"/>
-          <w:highlight w:val="white"/>
-        </w:rPr>
-      </w:pPr>
-      <w:r>
-        <w:rPr>
-          <w:rtl w:val="0"/>
-        </w:rPr>
-      </w:r>
-    </w:p>
-    <w:p>
-      <w:pPr>
-        <w:jc w:val="both"/>
-        <w:rPr>
-          <w:color w:val="222222"/>
-          <w:sz w:val="24"/>
-          <w:szCs w:val="24"/>
-          <w:highlight w:val="white"/>
-        </w:rPr>
-      </w:pPr>
-      <w:r>
-        <w:rPr>
-          <w:color w:val="222222"/>
-          <w:sz w:val="24"/>
-          <w:szCs w:val="24"/>
-          <w:highlight w:val="white"/>
-          <w:rtl w:val="0"/>
-        </w:rPr>
-        <w:t xml:space="preserve">[1] Gan, X., Hay, A., Kwantes, M., Haberer, G., Hallab, A., Ioio, R. D., … </w:t>
-      </w:r>
-      <w:r>
+          <w:color w:val="222222"/>
+          <w:sz w:val="24"/>
+          <w:szCs w:val="24"/>
+          <w:highlight w:val="white"/>
+        </w:rPr>
+      </w:pPr>
+      <w:bookmarkStart w:colFirst="0" w:colLast="0" w:name="_z8u7zy367qvd" w:id="7"/>
+      <w:bookmarkEnd w:id="7"/>
+      <w:r>
+        <w:rPr>
+          <w:rtl w:val="0"/>
+        </w:rPr>
+        <w:t xml:space="preserve">5. Transfer und Vernetzung</w:t>
+      </w:r>
+      <w:r>
+        <w:rPr>
+          <w:rtl w:val="0"/>
+        </w:rPr>
+      </w:r>
+    </w:p>
+    <w:p>
+      <w:pPr>
+        <w:jc w:val="both"/>
         <w:rPr>
           <w:b w:val="1"/>
           <w:color w:val="222222"/>
           <w:sz w:val="24"/>
           <w:szCs w:val="24"/>
           <w:highlight w:val="white"/>
-          <w:rtl w:val="0"/>
-        </w:rPr>
-        <w:t xml:space="preserve">Hallab, A.</w:t>
-      </w:r>
-      <w:r>
-        <w:rPr>
-          <w:color w:val="222222"/>
-          <w:sz w:val="24"/>
-          <w:szCs w:val="24"/>
-          <w:highlight w:val="white"/>
-          <w:rtl w:val="0"/>
-        </w:rPr>
-        <w:t xml:space="preserve"> ... &amp; Tsiantis, M. (2016). The Cardamine hirsuta genome offers insight into the evolution of morphological diversity. Nature Plants, 2(11), 1-7.</w:t>
-      </w:r>
-    </w:p>
-    <w:p>
-      <w:pPr>
-        <w:jc w:val="both"/>
-        <w:rPr>
-          <w:color w:val="222222"/>
-          <w:sz w:val="24"/>
-          <w:szCs w:val="24"/>
-          <w:highlight w:val="white"/>
-        </w:rPr>
-      </w:pPr>
-      <w:r>
-        <w:rPr>
-          <w:rtl w:val="0"/>
-        </w:rPr>
-      </w:r>
-    </w:p>
-    <w:p>
-      <w:pPr>
-        <w:jc w:val="both"/>
-        <w:rPr>
-          <w:color w:val="222222"/>
-          <w:sz w:val="24"/>
-          <w:szCs w:val="24"/>
-          <w:highlight w:val="white"/>
-        </w:rPr>
-      </w:pPr>
-      <w:r>
-        <w:rPr>
-          <w:color w:val="222222"/>
-          <w:sz w:val="24"/>
-          <w:szCs w:val="24"/>
-          <w:highlight w:val="white"/>
-          <w:rtl w:val="0"/>
-        </w:rPr>
-        <w:t xml:space="preserve">[2] Díez-Fuertes, F., De La Torre-Tarazona, H. E., Calonge, E., Pernas, M., Bermejo, M., García-Pérez, J., ... &amp; Alcamí, J. (2020). Association of a single nucleotide polymorphism in the ubxn6 gene with long-term non-progression phenotype in HIV-positive individuals. Clinical Microbiology and Infection, 26(1), 107-114.</w:t>
-      </w:r>
-    </w:p>
-    <w:p>
-      <w:pPr>
-        <w:jc w:val="both"/>
-        <w:rPr>
-          <w:color w:val="222222"/>
-          <w:sz w:val="24"/>
-          <w:szCs w:val="24"/>
-          <w:highlight w:val="white"/>
-        </w:rPr>
-      </w:pPr>
-      <w:r>
-        <w:rPr>
-          <w:rtl w:val="0"/>
-        </w:rPr>
-      </w:r>
-    </w:p>
-    <w:p>
-      <w:pPr>
-        <w:jc w:val="both"/>
-        <w:rPr>
-          <w:color w:val="222222"/>
-          <w:sz w:val="24"/>
-          <w:szCs w:val="24"/>
-          <w:highlight w:val="white"/>
-        </w:rPr>
-      </w:pPr>
-      <w:r>
-        <w:rPr>
-          <w:color w:val="222222"/>
-          <w:sz w:val="24"/>
-          <w:szCs w:val="24"/>
-          <w:highlight w:val="white"/>
-          <w:rtl w:val="0"/>
-        </w:rPr>
-        <w:t xml:space="preserve">[3] Charles, M. P., Therese, S., Michael, B. E., Matt, V. D. R., Stefanie, S. J., Christian, A. R., ... &amp; David, B. (2000). Molecular portraits of human breast tumours. Nature, 406(6797), 747-752.</w:t>
-      </w:r>
-    </w:p>
-    <w:p>
-      <w:pPr>
-        <w:jc w:val="both"/>
-        <w:rPr>
-          <w:color w:val="222222"/>
-          <w:sz w:val="24"/>
-          <w:szCs w:val="24"/>
-          <w:highlight w:val="white"/>
-        </w:rPr>
-      </w:pPr>
-      <w:r>
-        <w:rPr>
-          <w:rtl w:val="0"/>
-        </w:rPr>
-      </w:r>
-    </w:p>
-    <w:p>
-      <w:pPr>
-        <w:jc w:val="both"/>
-        <w:rPr>
-          <w:color w:val="222222"/>
-          <w:sz w:val="24"/>
-          <w:szCs w:val="24"/>
-          <w:highlight w:val="white"/>
-        </w:rPr>
-      </w:pPr>
-      <w:r>
-        <w:rPr>
-          <w:color w:val="222222"/>
-          <w:sz w:val="24"/>
-          <w:szCs w:val="24"/>
-          <w:highlight w:val="white"/>
-          <w:rtl w:val="0"/>
-        </w:rPr>
-        <w:t xml:space="preserve">[4] Alvarez, S., Marsh, E. L., Schroeder, S. G., &amp; Schachtman, D. P. (2008). Metabolomic and proteomic changes in the xylem sap of maize under drought. Plant, Cell &amp; Environment, 31(3), 325-340.</w:t>
-      </w:r>
-    </w:p>
-    <w:p>
-      <w:pPr>
-        <w:jc w:val="both"/>
-        <w:rPr>
-          <w:color w:val="222222"/>
-          <w:sz w:val="24"/>
-          <w:szCs w:val="24"/>
-          <w:highlight w:val="white"/>
-        </w:rPr>
-      </w:pPr>
-      <w:r>
-        <w:rPr>
-          <w:rtl w:val="0"/>
-        </w:rPr>
-      </w:r>
-    </w:p>
-    <w:p>
-      <w:pPr>
-        <w:jc w:val="both"/>
-        <w:rPr>
-          <w:color w:val="222222"/>
-          <w:sz w:val="24"/>
-          <w:szCs w:val="24"/>
-          <w:highlight w:val="white"/>
-        </w:rPr>
-      </w:pPr>
-      <w:r>
-        <w:rPr>
-          <w:color w:val="222222"/>
-          <w:sz w:val="24"/>
-          <w:szCs w:val="24"/>
-          <w:highlight w:val="white"/>
-          <w:rtl w:val="0"/>
-        </w:rPr>
-        <w:t xml:space="preserve">[5] Zhang, F., Wu, J., Sade, N., Wu, S., Egbaria, A., Fernie, A. R., ... &amp; Dai, M. (2021). Genomic basis underlying the metabolome-mediated drought adaptation of maize. Genome Biology, 22(1), 1-26.</w:t>
+        </w:rPr>
+      </w:pPr>
+      <w:r>
+        <w:rPr>
+          <w:b w:val="1"/>
+          <w:color w:val="222222"/>
+          <w:sz w:val="24"/>
+          <w:szCs w:val="24"/>
+          <w:highlight w:val="white"/>
+          <w:rtl w:val="0"/>
+        </w:rPr>
+        <w:t xml:space="preserve">a. Potentiale für eine Vernetzung mit Wirtschaft, insbesondere in der Region der Hochschule</w:t>
+      </w:r>
+    </w:p>
+    <w:p>
+      <w:pPr>
+        <w:jc w:val="both"/>
+        <w:rPr>
+          <w:color w:val="222222"/>
+          <w:sz w:val="24"/>
+          <w:szCs w:val="24"/>
+          <w:highlight w:val="white"/>
+        </w:rPr>
+      </w:pPr>
+      <w:r>
+        <w:rPr>
+          <w:rtl w:val="0"/>
+        </w:rPr>
+      </w:r>
+    </w:p>
+    <w:p>
+      <w:pPr>
+        <w:jc w:val="both"/>
+        <w:rPr>
+          <w:color w:val="222222"/>
+          <w:sz w:val="24"/>
+          <w:szCs w:val="24"/>
+          <w:highlight w:val="white"/>
+        </w:rPr>
+      </w:pPr>
+      <w:r>
+        <w:rPr>
+          <w:color w:val="222222"/>
+          <w:sz w:val="24"/>
+          <w:szCs w:val="24"/>
+          <w:highlight w:val="white"/>
+          <w:rtl w:val="0"/>
+        </w:rPr>
+        <w:t xml:space="preserve">In the region of Bingen we find several companies carrying out pharmaceutical and medical research, most notably Bioscientia, analyzing patient samples among others with sequencing methods, Biontech, who developed a most efficient vaccination against the SARS-CoV-2 virus, and Boehringer which is the biggest researching pharmaceutical company in Germany. </w:t>
+      </w:r>
+    </w:p>
+    <w:p>
+      <w:pPr>
+        <w:jc w:val="both"/>
+        <w:rPr>
+          <w:color w:val="222222"/>
+          <w:sz w:val="24"/>
+          <w:szCs w:val="24"/>
+          <w:highlight w:val="white"/>
+        </w:rPr>
+      </w:pPr>
+      <w:r>
+        <w:rPr>
+          <w:color w:val="222222"/>
+          <w:sz w:val="24"/>
+          <w:szCs w:val="24"/>
+          <w:highlight w:val="white"/>
+          <w:rtl w:val="0"/>
+        </w:rPr>
+        <w:t xml:space="preserve">All these companies apply interdisciplinary multi omics research to find new treatments and treatment targets. Thus, new opportunities arise to jointly identify requirements, find solutions and new methods, and implement them with feedback from scientific users within the context of industrial research and development.</w:t>
+      </w:r>
+    </w:p>
+    <w:p>
+      <w:pPr>
+        <w:jc w:val="both"/>
+        <w:rPr>
+          <w:color w:val="222222"/>
+          <w:sz w:val="24"/>
+          <w:szCs w:val="24"/>
+          <w:highlight w:val="white"/>
+        </w:rPr>
+      </w:pPr>
+      <w:r>
+        <w:rPr>
+          <w:rtl w:val="0"/>
+        </w:rPr>
+      </w:r>
+    </w:p>
+    <w:p>
+      <w:pPr>
+        <w:jc w:val="both"/>
+        <w:rPr>
+          <w:b w:val="1"/>
+          <w:color w:val="222222"/>
+          <w:sz w:val="24"/>
+          <w:szCs w:val="24"/>
+          <w:highlight w:val="white"/>
+        </w:rPr>
+      </w:pPr>
+      <w:r>
+        <w:rPr>
+          <w:b w:val="1"/>
+          <w:color w:val="222222"/>
+          <w:sz w:val="24"/>
+          <w:szCs w:val="24"/>
+          <w:highlight w:val="white"/>
+          <w:rtl w:val="0"/>
+        </w:rPr>
+        <w:t xml:space="preserve">b. Soweit bereits absehbar: Zusammenfassung der Anknüpfungspunkte für eine Vernetzung innerhalb der Hochschule (Kooperation mit anderen Professuren und/oder Fachbereichen)</w:t>
+      </w:r>
+    </w:p>
+    <w:p>
+      <w:pPr>
+        <w:jc w:val="both"/>
+        <w:rPr>
+          <w:color w:val="222222"/>
+          <w:sz w:val="24"/>
+          <w:szCs w:val="24"/>
+          <w:highlight w:val="white"/>
+        </w:rPr>
+      </w:pPr>
+      <w:r>
+        <w:rPr>
+          <w:rtl w:val="0"/>
+        </w:rPr>
+      </w:r>
+    </w:p>
+    <w:p>
+      <w:pPr>
+        <w:jc w:val="both"/>
+        <w:rPr>
+          <w:color w:val="222222"/>
+          <w:sz w:val="24"/>
+          <w:szCs w:val="24"/>
+          <w:highlight w:val="white"/>
+        </w:rPr>
+      </w:pPr>
+      <w:r>
+        <w:rPr>
+          <w:color w:val="222222"/>
+          <w:sz w:val="24"/>
+          <w:szCs w:val="24"/>
+          <w:highlight w:val="white"/>
+          <w:rtl w:val="0"/>
+        </w:rPr>
+        <w:t xml:space="preserve">Currently, I collaborate with Prof. Dr. Maik Lehmann and Prof. Dr. Kerstin Troidl in a research project in which we assess mutation rates and the effect of identified mutations on viral proteins of SARS-CoV-2 populations grown in cell culture and sequenced in regular intervals. In this, we developed a pipeline to identify genomic variants by aligning reads produced by Illumina sequencing to the Wuhan reference genome and subsequently analyzed the potential effect of these mutations on viral protein function. In this, a Bachelor thesis project applied deep learning protein tertiary structure prediction to find proteins that show a tertiary structure significantly different to the reference.</w:t>
+      </w:r>
+    </w:p>
+    <w:p>
+      <w:pPr>
+        <w:jc w:val="both"/>
+        <w:rPr>
+          <w:color w:val="222222"/>
+          <w:sz w:val="24"/>
+          <w:szCs w:val="24"/>
+          <w:highlight w:val="white"/>
+        </w:rPr>
+      </w:pPr>
+      <w:r>
+        <w:rPr>
+          <w:rtl w:val="0"/>
+        </w:rPr>
+      </w:r>
+    </w:p>
+    <w:p>
+      <w:pPr>
+        <w:jc w:val="both"/>
+        <w:rPr>
+          <w:color w:val="222222"/>
+          <w:sz w:val="24"/>
+          <w:szCs w:val="24"/>
+          <w:highlight w:val="white"/>
+        </w:rPr>
+      </w:pPr>
+      <w:r>
+        <w:rPr>
+          <w:color w:val="222222"/>
+          <w:sz w:val="24"/>
+          <w:szCs w:val="24"/>
+          <w:highlight w:val="white"/>
+          <w:rtl w:val="0"/>
+        </w:rPr>
+        <w:t xml:space="preserve">Similar interdisciplinary multi omics projects are expected to arise in the future in which the EasyVectorOmics method or related analyses will be applied in collaborative research projects.</w:t>
       </w:r>
     </w:p>
     <w:p>
@@ -2583,267 +1939,33 @@
         <w:jc w:val="both"/>
         <w:rPr/>
       </w:pPr>
-      <w:bookmarkStart w:colFirst="0" w:colLast="0" w:name="_i2mswml94vnv" w:id="7"/>
-      <w:bookmarkEnd w:id="7"/>
-      <w:r>
-        <w:rPr>
-          <w:rtl w:val="0"/>
-        </w:rPr>
-      </w:r>
-    </w:p>
-    <w:p>
-      <w:pPr>
-        <w:pStyle w:val="Heading1"/>
-        <w:jc w:val="both"/>
+      <w:bookmarkStart w:colFirst="0" w:colLast="0" w:name="_vc3cwk8azfd1" w:id="8"/>
+      <w:bookmarkEnd w:id="8"/>
+      <w:r>
+        <w:rPr>
+          <w:rtl w:val="0"/>
+        </w:rPr>
+        <w:t xml:space="preserve">6. Arbeitsprogramm</w:t>
+      </w:r>
+    </w:p>
+    <w:p>
+      <w:pPr>
         <w:rPr>
           <w:b w:val="1"/>
-          <w:color w:val="222222"/>
-          <w:sz w:val="24"/>
-          <w:szCs w:val="24"/>
-          <w:highlight w:val="white"/>
-        </w:rPr>
-      </w:pPr>
-      <w:bookmarkStart w:colFirst="0" w:colLast="0" w:name="_z8u7zy367qvd" w:id="8"/>
-      <w:bookmarkEnd w:id="8"/>
-      <w:r>
-        <w:rPr>
-          <w:rtl w:val="0"/>
-        </w:rPr>
-        <w:t xml:space="preserve">5. Transfer und Vernetzung</w:t>
-      </w:r>
-      <w:r>
-        <w:rPr>
-          <w:rtl w:val="0"/>
-        </w:rPr>
-      </w:r>
-    </w:p>
-    <w:p>
-      <w:pPr>
-        <w:jc w:val="both"/>
+        </w:rPr>
+      </w:pPr>
+      <w:r>
         <w:rPr>
           <w:b w:val="1"/>
-          <w:color w:val="222222"/>
-          <w:sz w:val="24"/>
-          <w:szCs w:val="24"/>
-          <w:highlight w:val="white"/>
-        </w:rPr>
-      </w:pPr>
-      <w:r>
-        <w:rPr>
-          <w:b w:val="1"/>
-          <w:color w:val="222222"/>
-          <w:sz w:val="24"/>
-          <w:szCs w:val="24"/>
-          <w:highlight w:val="white"/>
-          <w:rtl w:val="0"/>
-        </w:rPr>
-        <w:t xml:space="preserve">a. Potentiale für eine Vernetzung mit Wirtschaft, insbesondere in der Region der Hochschule</w:t>
-      </w:r>
-    </w:p>
-    <w:p>
-      <w:pPr>
-        <w:jc w:val="both"/>
-        <w:rPr>
-          <w:color w:val="222222"/>
-          <w:sz w:val="24"/>
-          <w:szCs w:val="24"/>
-          <w:highlight w:val="white"/>
-        </w:rPr>
-      </w:pPr>
-      <w:r>
-        <w:rPr>
-          <w:rtl w:val="0"/>
-        </w:rPr>
-      </w:r>
-    </w:p>
-    <w:p>
-      <w:pPr>
-        <w:jc w:val="both"/>
-        <w:rPr>
-          <w:color w:val="222222"/>
-          <w:sz w:val="24"/>
-          <w:szCs w:val="24"/>
-          <w:highlight w:val="white"/>
-        </w:rPr>
-      </w:pPr>
-      <w:r>
-        <w:rPr>
-          <w:color w:val="222222"/>
-          <w:sz w:val="24"/>
-          <w:szCs w:val="24"/>
-          <w:highlight w:val="white"/>
-          <w:rtl w:val="0"/>
-        </w:rPr>
-        <w:t xml:space="preserve">In the region of Bingen we find several companies carrying out pharmaceutical and medical research, most notably Bioscientia, analyzing patient samples among others with sequencing methods, Biontech, who developed a most efficient vaccination against the SARS-CoV-2 virus, and Boehringer which is the biggest researching pharmaceutical company in Germany. </w:t>
-      </w:r>
-    </w:p>
-    <w:p>
-      <w:pPr>
-        <w:jc w:val="both"/>
-        <w:rPr>
-          <w:color w:val="222222"/>
-          <w:sz w:val="24"/>
-          <w:szCs w:val="24"/>
-          <w:highlight w:val="white"/>
-        </w:rPr>
-      </w:pPr>
-      <w:r>
-        <w:rPr>
-          <w:color w:val="222222"/>
-          <w:sz w:val="24"/>
-          <w:szCs w:val="24"/>
-          <w:highlight w:val="white"/>
-          <w:rtl w:val="0"/>
-        </w:rPr>
-        <w:t xml:space="preserve">All these companies apply interdisciplinary multi omics research to find new treatments and treatment targets. Thus, new opportunities arise to jointly identify requirements, find solutions and new methods, and implement them with feedback from scientific users within the context of industrial research and development.</w:t>
-      </w:r>
-    </w:p>
-    <w:p>
-      <w:pPr>
-        <w:jc w:val="both"/>
-        <w:rPr>
-          <w:color w:val="222222"/>
-          <w:sz w:val="24"/>
-          <w:szCs w:val="24"/>
-          <w:highlight w:val="white"/>
-        </w:rPr>
-      </w:pPr>
-      <w:r>
-        <w:rPr>
-          <w:rtl w:val="0"/>
-        </w:rPr>
-      </w:r>
-    </w:p>
-    <w:p>
-      <w:pPr>
-        <w:jc w:val="both"/>
-        <w:rPr>
-          <w:b w:val="1"/>
-          <w:color w:val="222222"/>
-          <w:sz w:val="24"/>
-          <w:szCs w:val="24"/>
-          <w:highlight w:val="white"/>
-        </w:rPr>
-      </w:pPr>
-      <w:r>
-        <w:rPr>
-          <w:b w:val="1"/>
-          <w:color w:val="222222"/>
-          <w:sz w:val="24"/>
-          <w:szCs w:val="24"/>
-          <w:highlight w:val="white"/>
-          <w:rtl w:val="0"/>
-        </w:rPr>
-        <w:t xml:space="preserve">b. Soweit bereits absehbar: Zusammenfassung der Anknüpfungspunkte für eine Vernetzung innerhalb der Hochschule (Kooperation mit anderen Professuren und/oder Fachbereichen)</w:t>
-      </w:r>
-    </w:p>
-    <w:p>
-      <w:pPr>
-        <w:jc w:val="both"/>
-        <w:rPr>
-          <w:color w:val="222222"/>
-          <w:sz w:val="24"/>
-          <w:szCs w:val="24"/>
-          <w:highlight w:val="white"/>
-        </w:rPr>
-      </w:pPr>
-      <w:r>
-        <w:rPr>
-          <w:rtl w:val="0"/>
-        </w:rPr>
-      </w:r>
-    </w:p>
-    <w:p>
-      <w:pPr>
-        <w:jc w:val="both"/>
-        <w:rPr>
-          <w:color w:val="222222"/>
-          <w:sz w:val="24"/>
-          <w:szCs w:val="24"/>
-          <w:highlight w:val="white"/>
-        </w:rPr>
-      </w:pPr>
-      <w:r>
-        <w:rPr>
-          <w:color w:val="222222"/>
-          <w:sz w:val="24"/>
-          <w:szCs w:val="24"/>
-          <w:highlight w:val="white"/>
-          <w:rtl w:val="0"/>
-        </w:rPr>
-        <w:t xml:space="preserve">Currently, I collaborate with Prof. Dr. Maik Lehmann and Prof. Dr. Kerstin Troidl in a research project in which we assess mutation rates and the effect of identified mutations on viral proteins of SARS-CoV-2 populations grown in cell culture and sequenced in regular intervals. In this, we developed a pipeline to identify genomic variants by aligning reads produced by Illumina sequencing to the Wuhan reference genome and subsequently analyzed the potential effect of these mutations on viral protein function. In this, a Bachelor thesis project applied deep learning protein tertiary structure prediction to find proteins that show a tertiary structure significantly different to the reference.</w:t>
-      </w:r>
-    </w:p>
-    <w:p>
-      <w:pPr>
-        <w:jc w:val="both"/>
-        <w:rPr>
-          <w:color w:val="222222"/>
-          <w:sz w:val="24"/>
-          <w:szCs w:val="24"/>
-          <w:highlight w:val="white"/>
-        </w:rPr>
-      </w:pPr>
-      <w:r>
-        <w:rPr>
-          <w:rtl w:val="0"/>
-        </w:rPr>
-      </w:r>
-    </w:p>
-    <w:p>
-      <w:pPr>
-        <w:jc w:val="both"/>
-        <w:rPr>
-          <w:color w:val="222222"/>
-          <w:sz w:val="24"/>
-          <w:szCs w:val="24"/>
-          <w:highlight w:val="white"/>
-        </w:rPr>
-      </w:pPr>
-      <w:r>
-        <w:rPr>
-          <w:color w:val="222222"/>
-          <w:sz w:val="24"/>
-          <w:szCs w:val="24"/>
-          <w:highlight w:val="white"/>
-          <w:rtl w:val="0"/>
-        </w:rPr>
-        <w:t xml:space="preserve">Similar interdisciplinary multi omics projects are expected to arise in the future in which the EasyVectorOmics method or related analyses will be applied in collaborative research projects.</w:t>
-      </w:r>
-    </w:p>
-    <w:p>
-      <w:pPr>
-        <w:pStyle w:val="Heading1"/>
-        <w:jc w:val="both"/>
+          <w:rtl w:val="0"/>
+        </w:rPr>
+        <w:t xml:space="preserve">Work package one (WP 1) - Prototyping and reproduction of previous results</w:t>
+      </w:r>
+    </w:p>
+    <w:p>
+      <w:pPr>
         <w:rPr/>
       </w:pPr>
-      <w:bookmarkStart w:colFirst="0" w:colLast="0" w:name="_vc3cwk8azfd1" w:id="9"/>
-      <w:bookmarkEnd w:id="9"/>
-      <w:r>
-        <w:rPr>
-          <w:rtl w:val="0"/>
-        </w:rPr>
-        <w:t xml:space="preserve">6. Arbeitsprogramm</w:t>
-      </w:r>
-    </w:p>
-    <w:p>
-      <w:pPr>
-        <w:rPr>
-          <w:b w:val="1"/>
-        </w:rPr>
-      </w:pPr>
-      <w:r>
-        <w:rPr>
-          <w:b w:val="1"/>
-          <w:rtl w:val="0"/>
-        </w:rPr>
-        <w:t xml:space="preserve">Work package one (WP 1) - Prototyping and reproduction of previous results</w:t>
-      </w:r>
-    </w:p>
-    <w:p>
-      <w:pPr>
-        <w:rPr/>
-      </w:pPr>
       <w:r>
         <w:rPr>
           <w:rtl w:val="0"/>
@@ -3312,27 +2434,6 @@
         <w:rPr>
           <w:rtl w:val="0"/>
         </w:rPr>
-      </w:r>
-    </w:p>
-    <w:p>
-      <w:pPr>
-        <w:jc w:val="both"/>
-        <w:rPr>
-          <w:color w:val="222222"/>
-          <w:sz w:val="24"/>
-          <w:szCs w:val="24"/>
-          <w:highlight w:val="white"/>
-        </w:rPr>
-      </w:pPr>
-      <w:r>
-        <w:rPr>
-          <w:color w:val="222222"/>
-          <w:sz w:val="24"/>
-          <w:szCs w:val="24"/>
-          <w:highlight w:val="white"/>
-          <w:rtl w:val="0"/>
-        </w:rPr>
-        <w:t xml:space="preserve">A)</w:t>
       </w:r>
     </w:p>
     <w:p>
@@ -3354,14 +2455,14 @@
         </w:rPr>
         <w:drawing>
           <wp:inline distB="114300" distT="114300" distL="114300" distR="114300">
-            <wp:extent cx="5731200" cy="2540000"/>
-            <wp:effectExtent b="0" l="0" r="0" t="0"/>
-            <wp:docPr id="7" name="image8.png"/>
+            <wp:extent cx="5731200" cy="2819400"/>
+            <wp:effectExtent b="12700" l="12700" r="12700" t="12700"/>
+            <wp:docPr id="7" name="image7.png"/>
             <a:graphic>
               <a:graphicData uri="http://schemas.openxmlformats.org/drawingml/2006/picture">
                 <pic:pic>
                   <pic:nvPicPr>
-                    <pic:cNvPr id="0" name="image8.png"/>
+                    <pic:cNvPr id="0" name="image7.png"/>
                     <pic:cNvPicPr preferRelativeResize="0"/>
                   </pic:nvPicPr>
                   <pic:blipFill>
@@ -3374,83 +2475,7 @@
                   <pic:spPr>
                     <a:xfrm>
                       <a:off x="0" y="0"/>
-                      <a:ext cx="5731200" cy="2540000"/>
-                    </a:xfrm>
-                    <a:prstGeom prst="rect"/>
-                    <a:ln/>
-                  </pic:spPr>
-                </pic:pic>
-              </a:graphicData>
-            </a:graphic>
-          </wp:inline>
-        </w:drawing>
-      </w:r>
-      <w:r>
-        <w:rPr>
-          <w:rtl w:val="0"/>
-        </w:rPr>
-      </w:r>
-    </w:p>
-    <w:p>
-      <w:pPr>
-        <w:rPr>
-          <w:color w:val="222222"/>
-          <w:sz w:val="24"/>
-          <w:szCs w:val="24"/>
-          <w:highlight w:val="white"/>
-        </w:rPr>
-      </w:pPr>
-      <w:r>
-        <w:rPr>
-          <w:color w:val="222222"/>
-          <w:sz w:val="24"/>
-          <w:szCs w:val="24"/>
-          <w:highlight w:val="white"/>
-          <w:rtl w:val="0"/>
-        </w:rPr>
-        <w:t xml:space="preserve">B)</w:t>
-      </w:r>
-    </w:p>
-    <w:p>
-      <w:pPr>
-        <w:jc w:val="center"/>
-        <w:rPr>
-          <w:color w:val="222222"/>
-          <w:sz w:val="24"/>
-          <w:szCs w:val="24"/>
-          <w:highlight w:val="white"/>
-        </w:rPr>
-      </w:pPr>
-      <w:r>
-        <w:rPr>
-          <w:color w:val="222222"/>
-          <w:sz w:val="24"/>
-          <w:szCs w:val="24"/>
-          <w:highlight w:val="white"/>
-        </w:rPr>
-        <w:drawing>
-          <wp:inline distB="19050" distT="19050" distL="19050" distR="19050">
-            <wp:extent cx="2540731" cy="2271713"/>
-            <wp:effectExtent b="12700" l="12700" r="12700" t="12700"/>
-            <wp:docPr id="6" name="image1.png"/>
-            <a:graphic>
-              <a:graphicData uri="http://schemas.openxmlformats.org/drawingml/2006/picture">
-                <pic:pic>
-                  <pic:nvPicPr>
-                    <pic:cNvPr id="0" name="image1.png"/>
-                    <pic:cNvPicPr preferRelativeResize="0"/>
-                  </pic:nvPicPr>
-                  <pic:blipFill>
-                    <a:blip r:embed="rId12"/>
-                    <a:srcRect b="0" l="0" r="0" t="0"/>
-                    <a:stretch>
-                      <a:fillRect/>
-                    </a:stretch>
-                  </pic:blipFill>
-                  <pic:spPr>
-                    <a:xfrm>
-                      <a:off x="0" y="0"/>
-                      <a:ext cx="2540731" cy="2271713"/>
+                      <a:ext cx="5731200" cy="2819400"/>
                     </a:xfrm>
                     <a:prstGeom prst="rect"/>
                     <a:ln w="12700">
@@ -3474,26 +2499,6 @@
     </w:p>
     <w:p>
       <w:pPr>
-        <w:rPr>
-          <w:color w:val="222222"/>
-          <w:sz w:val="24"/>
-          <w:szCs w:val="24"/>
-          <w:highlight w:val="white"/>
-        </w:rPr>
-      </w:pPr>
-      <w:r>
-        <w:rPr>
-          <w:color w:val="222222"/>
-          <w:sz w:val="24"/>
-          <w:szCs w:val="24"/>
-          <w:highlight w:val="white"/>
-          <w:rtl w:val="0"/>
-        </w:rPr>
-        <w:t xml:space="preserve">C)</w:t>
-      </w:r>
-    </w:p>
-    <w:p>
-      <w:pPr>
         <w:jc w:val="center"/>
         <w:rPr>
           <w:color w:val="222222"/>
@@ -3508,31 +2513,21 @@
           <w:sz w:val="24"/>
           <w:szCs w:val="24"/>
           <w:highlight w:val="white"/>
-          <w:rtl w:val="0"/>
-        </w:rPr>
-        <w:t xml:space="preserve"> </w:t>
-      </w:r>
-      <w:r>
-        <w:rPr>
-          <w:color w:val="222222"/>
-          <w:sz w:val="24"/>
-          <w:szCs w:val="24"/>
-          <w:highlight w:val="white"/>
         </w:rPr>
         <w:drawing>
-          <wp:inline distB="19050" distT="19050" distL="19050" distR="19050">
-            <wp:extent cx="2654376" cy="2290763"/>
+          <wp:inline distB="114300" distT="114300" distL="114300" distR="114300">
+            <wp:extent cx="5731200" cy="2679700"/>
             <wp:effectExtent b="12700" l="12700" r="12700" t="12700"/>
-            <wp:docPr id="2" name="image4.png"/>
+            <wp:docPr id="3" name="image5.png"/>
             <a:graphic>
               <a:graphicData uri="http://schemas.openxmlformats.org/drawingml/2006/picture">
                 <pic:pic>
                   <pic:nvPicPr>
-                    <pic:cNvPr id="0" name="image4.png"/>
+                    <pic:cNvPr id="0" name="image5.png"/>
                     <pic:cNvPicPr preferRelativeResize="0"/>
                   </pic:nvPicPr>
                   <pic:blipFill>
-                    <a:blip r:embed="rId13"/>
+                    <a:blip r:embed="rId12"/>
                     <a:srcRect b="0" l="0" r="0" t="0"/>
                     <a:stretch>
                       <a:fillRect/>
@@ -3541,7 +2536,7 @@
                   <pic:spPr>
                     <a:xfrm>
                       <a:off x="0" y="0"/>
-                      <a:ext cx="2654376" cy="2290763"/>
+                      <a:ext cx="5731200" cy="2679700"/>
                     </a:xfrm>
                     <a:prstGeom prst="rect"/>
                     <a:ln w="12700">
@@ -3592,7 +2587,7 @@
           <w:highlight w:val="white"/>
           <w:rtl w:val="0"/>
         </w:rPr>
-        <w:t xml:space="preserve">: Different vector space algebra based analyses carried out on gene expression data. Note that each point in the multi-dimensional expression space represents a gene. Axis represent tissue samples or experimental conditions. A) shows two scenarios of gene expression within a given gene family. In the first case the conserved (green) members occupy the same expression space as do the derived (duplicated, orange) genes. No significant difference is discernible between the two group’s respective mean expressions (bigger spheres). The difference is not significant because the regions covered by the respective standard deviations overlap. The second example shows a significant deviation of derived (duplicated) gene expression from the ancestral one. In this the gene expression regions covered by the respective ancestral and duplicated standard deviations do not overlap. B) shows a two dimensional simple example of how tissue specificity of gene expression is assessed in terms of the angle (delta) to the diagonal (</w:t>
+        <w:t xml:space="preserve">: Different vector space algebra based analyses carried out on gene expression data. Note that each point in the multi-dimensional expression space represents a gene. Axis represent tissue samples or experimental conditions. A) shows two scenarios of gene expression within a given gene family. In the first case (A.1) the conserved (green) members occupy the same expression space as do the derived (duplicated, orange) genes. No significant difference is discernible between the two group’s respective mean expressions (bigger spheres). The difference is not significant because the regions covered by the respective standard deviations overlap. The second example (A.2) shows a significant deviation of derived (duplicated) gene expression from the ancestral one. In this the gene expression regions covered by the respective ancestral and duplicated standard deviations do not overlap. B) shows a two dimensional simple example of how tissue specificity of gene expression is assessed in terms of the angle (delta) to the diagonal (</w:t>
       </w:r>
       <w:r>
         <w:rPr>
@@ -4117,7 +3112,7 @@
           <w:highlight w:val="white"/>
           <w:rtl w:val="0"/>
         </w:rPr>
-        <w:t xml:space="preserve">) The efficient implementation from milestone 3.1 is compiled to WebAssembly and integrated into our Gene Expression Plotter browser based analysis and visualization program (see link 1 below) as another analysis tool. An intuitive graphical interface is developed and specific interactive plots to visualize the results are integrated. </w:t>
+        <w:t xml:space="preserve">) The efficient implementation from milestone 3.1 is compiled to WebAssembly [16] and integrated into our Gene Expression Plotter browser based analysis and visualization program (see link 1 below) as another analysis tool. An intuitive graphical interface is developed and specific interactive plots to visualize the results are integrated. </w:t>
       </w:r>
     </w:p>
     <w:p>
@@ -4188,7 +3183,7 @@
         </w:rPr>
         <w:t xml:space="preserve">[1] </w:t>
       </w:r>
-      <w:hyperlink r:id="rId14">
+      <w:hyperlink r:id="rId13">
         <w:r>
           <w:rPr>
             <w:color w:val="1155cc"/>
@@ -4213,263 +3208,1040 @@
         <w:jc w:val="both"/>
         <w:rPr/>
       </w:pPr>
-      <w:bookmarkStart w:colFirst="0" w:colLast="0" w:name="_delybb1su4n7" w:id="10"/>
+      <w:bookmarkStart w:colFirst="0" w:colLast="0" w:name="_delybb1su4n7" w:id="9"/>
+      <w:bookmarkEnd w:id="9"/>
+      <w:r>
+        <w:rPr>
+          <w:rtl w:val="0"/>
+        </w:rPr>
+        <w:t xml:space="preserve">7. Finanzierung</w:t>
+      </w:r>
+    </w:p>
+    <w:p>
+      <w:pPr>
+        <w:rPr>
+          <w:sz w:val="24"/>
+          <w:szCs w:val="24"/>
+        </w:rPr>
+      </w:pPr>
+      <w:r>
+        <w:rPr>
+          <w:b w:val="1"/>
+          <w:sz w:val="24"/>
+          <w:szCs w:val="24"/>
+          <w:rtl w:val="0"/>
+        </w:rPr>
+        <w:t xml:space="preserve">a. Grundausstattung der Hochschule</w:t>
+      </w:r>
+      <w:r>
+        <w:rPr>
+          <w:rtl w:val="0"/>
+        </w:rPr>
+      </w:r>
+    </w:p>
+    <w:p>
+      <w:pPr>
+        <w:rPr>
+          <w:sz w:val="24"/>
+          <w:szCs w:val="24"/>
+        </w:rPr>
+      </w:pPr>
+      <w:r>
+        <w:rPr>
+          <w:rtl w:val="0"/>
+        </w:rPr>
+      </w:r>
+    </w:p>
+    <w:p>
+      <w:pPr>
+        <w:jc w:val="both"/>
+        <w:rPr>
+          <w:sz w:val="24"/>
+          <w:szCs w:val="24"/>
+        </w:rPr>
+      </w:pPr>
+      <w:r>
+        <w:rPr>
+          <w:sz w:val="24"/>
+          <w:szCs w:val="24"/>
+          <w:rtl w:val="0"/>
+        </w:rPr>
+        <w:t xml:space="preserve">Die technische Hochschule Bingen hat zwei compute server zur Verfügung, die von ihrer Rechenkapazität ausreichen, um die Berechnungen, das Testen auf realen Daten, und die Entwicklung von EasyVectorOmics durchzuführen. Eine Kollaboration mit der Uni Mainz ermöglicht die Nutzung des Netzwerks aus Großrechnern der Uni Mainz.</w:t>
+      </w:r>
+    </w:p>
+    <w:p>
+      <w:pPr>
+        <w:jc w:val="both"/>
+        <w:rPr>
+          <w:sz w:val="24"/>
+          <w:szCs w:val="24"/>
+        </w:rPr>
+      </w:pPr>
+      <w:r>
+        <w:rPr>
+          <w:rtl w:val="0"/>
+        </w:rPr>
+      </w:r>
+    </w:p>
+    <w:p>
+      <w:pPr>
+        <w:jc w:val="both"/>
+        <w:rPr>
+          <w:sz w:val="24"/>
+          <w:szCs w:val="24"/>
+        </w:rPr>
+      </w:pPr>
+      <w:r>
+        <w:rPr>
+          <w:sz w:val="24"/>
+          <w:szCs w:val="24"/>
+          <w:rtl w:val="0"/>
+        </w:rPr>
+        <w:t xml:space="preserve">Folgende compute server hat die angewandte Bioinformatik an der technischen Hochschule Bingen zur Verfügung:</w:t>
+      </w:r>
+    </w:p>
+    <w:p>
+      <w:pPr>
+        <w:jc w:val="both"/>
+        <w:rPr>
+          <w:sz w:val="24"/>
+          <w:szCs w:val="24"/>
+        </w:rPr>
+      </w:pPr>
+      <w:r>
+        <w:rPr>
+          <w:rtl w:val="0"/>
+        </w:rPr>
+      </w:r>
+    </w:p>
+    <w:p>
+      <w:pPr>
+        <w:jc w:val="both"/>
+        <w:rPr>
+          <w:sz w:val="24"/>
+          <w:szCs w:val="24"/>
+        </w:rPr>
+      </w:pPr>
+      <w:r>
+        <w:rPr>
+          <w:sz w:val="24"/>
+          <w:szCs w:val="24"/>
+          <w:rtl w:val="0"/>
+        </w:rPr>
+        <w:t xml:space="preserve">- Dell PowerEdge R750 (Bestelldatum 28.10.2022)</w:t>
+      </w:r>
+    </w:p>
+    <w:p>
+      <w:pPr>
+        <w:jc w:val="both"/>
+        <w:rPr>
+          <w:sz w:val="24"/>
+          <w:szCs w:val="24"/>
+        </w:rPr>
+      </w:pPr>
+      <w:r>
+        <w:rPr>
+          <w:sz w:val="24"/>
+          <w:szCs w:val="24"/>
+          <w:rtl w:val="0"/>
+        </w:rPr>
+        <w:t xml:space="preserve">            - 2* Intel Xeon Gold 6338 (jeweils 16 Cores/32 Threads)</w:t>
+      </w:r>
+    </w:p>
+    <w:p>
+      <w:pPr>
+        <w:jc w:val="both"/>
+        <w:rPr>
+          <w:sz w:val="24"/>
+          <w:szCs w:val="24"/>
+        </w:rPr>
+      </w:pPr>
+      <w:r>
+        <w:rPr>
+          <w:sz w:val="24"/>
+          <w:szCs w:val="24"/>
+          <w:rtl w:val="0"/>
+        </w:rPr>
+        <w:t xml:space="preserve">            - 16* 64GB RDIMM, 3200MT/s (Insgesamt 1 TB RAM)</w:t>
+      </w:r>
+    </w:p>
+    <w:p>
+      <w:pPr>
+        <w:jc w:val="both"/>
+        <w:rPr>
+          <w:sz w:val="24"/>
+          <w:szCs w:val="24"/>
+        </w:rPr>
+      </w:pPr>
+      <w:r>
+        <w:rPr>
+          <w:sz w:val="24"/>
+          <w:szCs w:val="24"/>
+          <w:rtl w:val="0"/>
+        </w:rPr>
+        <w:t xml:space="preserve">            - 2* M.2 480GB (RAID 1)</w:t>
+      </w:r>
+    </w:p>
+    <w:p>
+      <w:pPr>
+        <w:jc w:val="both"/>
+        <w:rPr>
+          <w:sz w:val="24"/>
+          <w:szCs w:val="24"/>
+        </w:rPr>
+      </w:pPr>
+      <w:r>
+        <w:rPr>
+          <w:sz w:val="24"/>
+          <w:szCs w:val="24"/>
+          <w:rtl w:val="0"/>
+        </w:rPr>
+        <w:t xml:space="preserve">            - 5* 2,4TB 10K SAS</w:t>
+      </w:r>
+    </w:p>
+    <w:p>
+      <w:pPr>
+        <w:jc w:val="both"/>
+        <w:rPr>
+          <w:sz w:val="24"/>
+          <w:szCs w:val="24"/>
+        </w:rPr>
+      </w:pPr>
+      <w:r>
+        <w:rPr>
+          <w:sz w:val="24"/>
+          <w:szCs w:val="24"/>
+          <w:rtl w:val="0"/>
+        </w:rPr>
+        <w:t xml:space="preserve">- Dell PowerEdge R710 (Bestelldatum 22.02.2011):</w:t>
+      </w:r>
+    </w:p>
+    <w:p>
+      <w:pPr>
+        <w:jc w:val="both"/>
+        <w:rPr>
+          <w:sz w:val="24"/>
+          <w:szCs w:val="24"/>
+        </w:rPr>
+      </w:pPr>
+      <w:r>
+        <w:rPr>
+          <w:sz w:val="24"/>
+          <w:szCs w:val="24"/>
+          <w:rtl w:val="0"/>
+        </w:rPr>
+        <w:t xml:space="preserve">            - 2* Intel Xeon X5680 (jeweils 6 Cores/12 Threads)</w:t>
+      </w:r>
+    </w:p>
+    <w:p>
+      <w:pPr>
+        <w:jc w:val="both"/>
+        <w:rPr>
+          <w:sz w:val="24"/>
+          <w:szCs w:val="24"/>
+        </w:rPr>
+      </w:pPr>
+      <w:r>
+        <w:rPr>
+          <w:sz w:val="24"/>
+          <w:szCs w:val="24"/>
+          <w:rtl w:val="0"/>
+        </w:rPr>
+        <w:t xml:space="preserve">            - 10* 8GB RAM</w:t>
+      </w:r>
+    </w:p>
+    <w:p>
+      <w:pPr>
+        <w:jc w:val="both"/>
+        <w:rPr>
+          <w:sz w:val="24"/>
+          <w:szCs w:val="24"/>
+        </w:rPr>
+      </w:pPr>
+      <w:r>
+        <w:rPr>
+          <w:sz w:val="24"/>
+          <w:szCs w:val="24"/>
+          <w:rtl w:val="0"/>
+        </w:rPr>
+        <w:t xml:space="preserve">            - 6* 500GB DATA 7.2k 3,5" HD Hot Plug</w:t>
+      </w:r>
+    </w:p>
+    <w:p>
+      <w:pPr>
+        <w:jc w:val="both"/>
+        <w:rPr>
+          <w:sz w:val="24"/>
+          <w:szCs w:val="24"/>
+        </w:rPr>
+      </w:pPr>
+      <w:r>
+        <w:rPr>
+          <w:rtl w:val="0"/>
+        </w:rPr>
+      </w:r>
+    </w:p>
+    <w:p>
+      <w:pPr>
+        <w:jc w:val="both"/>
+        <w:rPr>
+          <w:sz w:val="24"/>
+          <w:szCs w:val="24"/>
+        </w:rPr>
+      </w:pPr>
+      <w:r>
+        <w:rPr>
+          <w:rtl w:val="0"/>
+        </w:rPr>
+      </w:r>
+    </w:p>
+    <w:p>
+      <w:pPr>
+        <w:jc w:val="both"/>
+        <w:rPr/>
+      </w:pPr>
+      <w:r>
+        <w:rPr>
+          <w:b w:val="1"/>
+          <w:sz w:val="24"/>
+          <w:szCs w:val="24"/>
+          <w:rtl w:val="0"/>
+        </w:rPr>
+        <w:t xml:space="preserve">b. Beantragte Förderung</w:t>
+      </w:r>
+      <w:r>
+        <w:rPr>
+          <w:rtl w:val="0"/>
+        </w:rPr>
+      </w:r>
+    </w:p>
+    <w:p>
+      <w:pPr>
+        <w:jc w:val="both"/>
+        <w:rPr/>
+      </w:pPr>
+      <w:r>
+        <w:rPr>
+          <w:rtl w:val="0"/>
+        </w:rPr>
+      </w:r>
+    </w:p>
+    <w:p>
+      <w:pPr>
+        <w:jc w:val="both"/>
+        <w:rPr>
+          <w:sz w:val="24"/>
+          <w:szCs w:val="24"/>
+        </w:rPr>
+      </w:pPr>
+      <w:r>
+        <w:rPr>
+          <w:sz w:val="24"/>
+          <w:szCs w:val="24"/>
+          <w:rtl w:val="0"/>
+        </w:rPr>
+        <w:t xml:space="preserve">Ein wissenschaftlicher Programmierer (“Techniker”) mit mindestens einem Bachelor of Science oder Master of Science Abschluss in Bioinformatik, Informatik, oder einer verwandten Disziplin, soll für die Laufzeit des Projekts beschäftigt werden, um die Programmierarbeiten gemäß des Arbeitsplans unter meiner Anleitung durchzuführen. Dies beinhaltet auch das Testen der Methode mittels publizierter und erwarteter Ergebnisse. Eine wissenschaftliche Hilfskraft (“HiWi”) soll für Organisatorisches und Unterstützung bei der Entwicklung und zum Testen in Teilzeit beschäftigt werden. Der wissenschaftliche Programmierer braucht einen Arbeitscomputer mit entsprechender Ausstattung (“Laptop, etc.”). </w:t>
+      </w:r>
+    </w:p>
+    <w:p>
+      <w:pPr>
+        <w:jc w:val="both"/>
+        <w:rPr>
+          <w:sz w:val="24"/>
+          <w:szCs w:val="24"/>
+        </w:rPr>
+      </w:pPr>
+      <w:r>
+        <w:rPr>
+          <w:rtl w:val="0"/>
+        </w:rPr>
+      </w:r>
+    </w:p>
+    <w:p>
+      <w:pPr>
+        <w:jc w:val="both"/>
+        <w:rPr>
+          <w:sz w:val="24"/>
+          <w:szCs w:val="24"/>
+        </w:rPr>
+      </w:pPr>
+      <w:r>
+        <w:rPr>
+          <w:sz w:val="24"/>
+          <w:szCs w:val="24"/>
+          <w:rtl w:val="0"/>
+        </w:rPr>
+        <w:t xml:space="preserve">Dies ergibt Personal- und Arbeitsmaterial-kosten wie folgt:</w:t>
+      </w:r>
+    </w:p>
+    <w:p>
+      <w:pPr>
+        <w:jc w:val="both"/>
+        <w:rPr>
+          <w:sz w:val="24"/>
+          <w:szCs w:val="24"/>
+        </w:rPr>
+      </w:pPr>
+      <w:r>
+        <w:rPr>
+          <w:rtl w:val="0"/>
+        </w:rPr>
+      </w:r>
+    </w:p>
+    <w:p>
+      <w:pPr>
+        <w:jc w:val="both"/>
+        <w:rPr>
+          <w:sz w:val="24"/>
+          <w:szCs w:val="24"/>
+        </w:rPr>
+      </w:pPr>
+      <w:r>
+        <w:rPr>
+          <w:sz w:val="24"/>
+          <w:szCs w:val="24"/>
+          <w:rtl w:val="0"/>
+        </w:rPr>
+        <w:t xml:space="preserve">                                   2023                2024                2025</w:t>
+      </w:r>
+    </w:p>
+    <w:p>
+      <w:pPr>
+        <w:jc w:val="both"/>
+        <w:rPr>
+          <w:sz w:val="24"/>
+          <w:szCs w:val="24"/>
+        </w:rPr>
+      </w:pPr>
+      <w:r>
+        <w:rPr>
+          <w:rtl w:val="0"/>
+        </w:rPr>
+      </w:r>
+    </w:p>
+    <w:p>
+      <w:pPr>
+        <w:jc w:val="both"/>
+        <w:rPr>
+          <w:sz w:val="24"/>
+          <w:szCs w:val="24"/>
+        </w:rPr>
+      </w:pPr>
+      <w:r>
+        <w:rPr>
+          <w:sz w:val="24"/>
+          <w:szCs w:val="24"/>
+          <w:rtl w:val="0"/>
+        </w:rPr>
+        <w:t xml:space="preserve">Techniker (</w:t>
+      </w:r>
+      <w:r>
+        <w:rPr>
+          <w:b w:val="1"/>
+          <w:sz w:val="24"/>
+          <w:szCs w:val="24"/>
+          <w:rtl w:val="0"/>
+        </w:rPr>
+        <w:t xml:space="preserve">E-11</w:t>
+      </w:r>
+      <w:r>
+        <w:rPr>
+          <w:sz w:val="24"/>
+          <w:szCs w:val="24"/>
+          <w:rtl w:val="0"/>
+        </w:rPr>
+        <w:t xml:space="preserve">)        11.000 €         68.000 €           59.000 €                    </w:t>
+      </w:r>
+    </w:p>
+    <w:p>
+      <w:pPr>
+        <w:jc w:val="both"/>
+        <w:rPr>
+          <w:sz w:val="24"/>
+          <w:szCs w:val="24"/>
+        </w:rPr>
+      </w:pPr>
+      <w:r>
+        <w:rPr>
+          <w:rtl w:val="0"/>
+        </w:rPr>
+      </w:r>
+    </w:p>
+    <w:p>
+      <w:pPr>
+        <w:jc w:val="both"/>
+        <w:rPr>
+          <w:sz w:val="24"/>
+          <w:szCs w:val="24"/>
+        </w:rPr>
+      </w:pPr>
+      <w:r>
+        <w:rPr>
+          <w:sz w:val="24"/>
+          <w:szCs w:val="24"/>
+          <w:rtl w:val="0"/>
+        </w:rPr>
+        <w:t xml:space="preserve">HiWi                           0 €                   4.000 €           3.000 €</w:t>
+      </w:r>
+    </w:p>
+    <w:p>
+      <w:pPr>
+        <w:jc w:val="both"/>
+        <w:rPr>
+          <w:sz w:val="24"/>
+          <w:szCs w:val="24"/>
+        </w:rPr>
+      </w:pPr>
+      <w:r>
+        <w:rPr>
+          <w:rtl w:val="0"/>
+        </w:rPr>
+      </w:r>
+    </w:p>
+    <w:p>
+      <w:pPr>
+        <w:jc w:val="both"/>
+        <w:rPr>
+          <w:sz w:val="24"/>
+          <w:szCs w:val="24"/>
+        </w:rPr>
+      </w:pPr>
+      <w:r>
+        <w:rPr>
+          <w:sz w:val="24"/>
+          <w:szCs w:val="24"/>
+          <w:rtl w:val="0"/>
+        </w:rPr>
+        <w:t xml:space="preserve">Laptop, etc.                5.000 €           0 €                   0€</w:t>
+      </w:r>
+    </w:p>
+    <w:p>
+      <w:pPr>
+        <w:pStyle w:val="Heading1"/>
+        <w:jc w:val="both"/>
+        <w:rPr/>
+      </w:pPr>
+      <w:bookmarkStart w:colFirst="0" w:colLast="0" w:name="_u9oeyhluczxj" w:id="10"/>
       <w:bookmarkEnd w:id="10"/>
       <w:r>
         <w:rPr>
           <w:rtl w:val="0"/>
         </w:rPr>
-        <w:t xml:space="preserve">7. Finanzierung</w:t>
-      </w:r>
-    </w:p>
-    <w:p>
-      <w:pPr>
-        <w:rPr>
-          <w:sz w:val="24"/>
-          <w:szCs w:val="24"/>
-        </w:rPr>
-      </w:pPr>
+        <w:t xml:space="preserve">Anhang</w:t>
+      </w:r>
+    </w:p>
+    <w:p>
+      <w:pPr>
+        <w:pStyle w:val="Heading2"/>
+        <w:rPr/>
+      </w:pPr>
+      <w:bookmarkStart w:colFirst="0" w:colLast="0" w:name="_z7lyhbr2d6nz" w:id="11"/>
+      <w:bookmarkEnd w:id="11"/>
+      <w:r>
+        <w:rPr>
+          <w:rtl w:val="0"/>
+        </w:rPr>
+        <w:t xml:space="preserve">References</w:t>
+      </w:r>
+    </w:p>
+    <w:p>
+      <w:pPr>
+        <w:jc w:val="both"/>
+        <w:rPr>
+          <w:sz w:val="24"/>
+          <w:szCs w:val="24"/>
+        </w:rPr>
+      </w:pPr>
+      <w:r>
+        <w:rPr>
+          <w:sz w:val="24"/>
+          <w:szCs w:val="24"/>
+          <w:rtl w:val="0"/>
+        </w:rPr>
+        <w:t xml:space="preserve">[1] López, C. M., Alseekh, S., Torralbo, F., Martínez Rivas, F. J., Fernie, A. R., Amil-Ruiz, F., &amp; Alamillo, J. M. (2023). Transcriptomic and metabolomic analysis reveals that symbiotic nitrogen fixation enhances drought resistance in common bean. Journal of Experimental Botany, erad083.</w:t>
+      </w:r>
+    </w:p>
+    <w:p>
+      <w:pPr>
+        <w:jc w:val="both"/>
+        <w:rPr>
+          <w:sz w:val="24"/>
+          <w:szCs w:val="24"/>
+        </w:rPr>
+      </w:pPr>
+      <w:r>
+        <w:rPr>
+          <w:rtl w:val="0"/>
+        </w:rPr>
+      </w:r>
+    </w:p>
+    <w:p>
+      <w:pPr>
+        <w:jc w:val="both"/>
+        <w:rPr>
+          <w:sz w:val="24"/>
+          <w:szCs w:val="24"/>
+        </w:rPr>
+      </w:pPr>
+      <w:r>
+        <w:rPr>
+          <w:sz w:val="24"/>
+          <w:szCs w:val="24"/>
+          <w:rtl w:val="0"/>
+        </w:rPr>
+        <w:t xml:space="preserve">[2] Lovero, D., D’Oronzo, S., Palmirotta, R., Cafforio, P., Brown, J., Wood, S., ... &amp; Silvestris, F. (2022). Correlation between targeted RNAseq signature of breast cancer CTCs and onset of bone-only metastases. British Journal of Cancer, 126(3), 419-429.</w:t>
+      </w:r>
+    </w:p>
+    <w:p>
+      <w:pPr>
+        <w:jc w:val="both"/>
+        <w:rPr>
+          <w:sz w:val="24"/>
+          <w:szCs w:val="24"/>
+        </w:rPr>
+      </w:pPr>
+      <w:r>
+        <w:rPr>
+          <w:rtl w:val="0"/>
+        </w:rPr>
+      </w:r>
+    </w:p>
+    <w:p>
+      <w:pPr>
+        <w:jc w:val="both"/>
+        <w:rPr>
+          <w:sz w:val="24"/>
+          <w:szCs w:val="24"/>
+        </w:rPr>
+      </w:pPr>
+      <w:r>
+        <w:rPr>
+          <w:sz w:val="24"/>
+          <w:szCs w:val="24"/>
+          <w:rtl w:val="0"/>
+        </w:rPr>
+        <w:t xml:space="preserve">[3] Gan, X., Hay, A., Kwantes, M., Haberer, G., Hallab, A., Ioio, R. D., … </w:t>
+      </w:r>
       <w:r>
         <w:rPr>
           <w:b w:val="1"/>
           <w:sz w:val="24"/>
           <w:szCs w:val="24"/>
-          <w:rtl w:val="0"/>
-        </w:rPr>
-        <w:t xml:space="preserve">a. Grundausstattung der Hochschule</w:t>
-      </w:r>
-      <w:r>
-        <w:rPr>
-          <w:rtl w:val="0"/>
-        </w:rPr>
-      </w:r>
-    </w:p>
-    <w:p>
-      <w:pPr>
-        <w:rPr>
-          <w:sz w:val="24"/>
-          <w:szCs w:val="24"/>
-        </w:rPr>
-      </w:pPr>
-      <w:r>
-        <w:rPr>
-          <w:rtl w:val="0"/>
-        </w:rPr>
-      </w:r>
-    </w:p>
-    <w:p>
-      <w:pPr>
-        <w:jc w:val="both"/>
-        <w:rPr>
-          <w:sz w:val="24"/>
-          <w:szCs w:val="24"/>
-        </w:rPr>
-      </w:pPr>
-      <w:r>
-        <w:rPr>
-          <w:sz w:val="24"/>
-          <w:szCs w:val="24"/>
-          <w:rtl w:val="0"/>
-        </w:rPr>
-        <w:t xml:space="preserve">Die technische Hochschule Bingen hat zwei compute server zur Verfügung, die von ihrer Rechenkapazität ausreichen, um die Berechnungen, das Testen auf realen Daten, und die Entwicklung von EasyVectorOmics durchzuführen. Eine Kollaboration mit der Uni Mainz ermöglicht die Nutzung des Netzwerks aus Großrechnern der Uni Mainz.</w:t>
-      </w:r>
-    </w:p>
-    <w:p>
-      <w:pPr>
-        <w:jc w:val="both"/>
-        <w:rPr>
-          <w:sz w:val="24"/>
-          <w:szCs w:val="24"/>
-        </w:rPr>
-      </w:pPr>
-      <w:r>
-        <w:rPr>
-          <w:rtl w:val="0"/>
-        </w:rPr>
-      </w:r>
-    </w:p>
-    <w:p>
-      <w:pPr>
-        <w:jc w:val="both"/>
-        <w:rPr>
-          <w:sz w:val="24"/>
-          <w:szCs w:val="24"/>
-        </w:rPr>
-      </w:pPr>
-      <w:r>
-        <w:rPr>
-          <w:sz w:val="24"/>
-          <w:szCs w:val="24"/>
-          <w:rtl w:val="0"/>
-        </w:rPr>
-        <w:t xml:space="preserve">Folgende compute server hat die angewandte Bioinformatik an der technischen Hochschule Bingen zur Verfügung:</w:t>
-      </w:r>
-    </w:p>
-    <w:p>
-      <w:pPr>
-        <w:jc w:val="both"/>
-        <w:rPr>
-          <w:sz w:val="24"/>
-          <w:szCs w:val="24"/>
-        </w:rPr>
-      </w:pPr>
-      <w:r>
-        <w:rPr>
-          <w:rtl w:val="0"/>
-        </w:rPr>
-      </w:r>
-    </w:p>
-    <w:p>
-      <w:pPr>
-        <w:jc w:val="both"/>
-        <w:rPr>
-          <w:sz w:val="24"/>
-          <w:szCs w:val="24"/>
-        </w:rPr>
-      </w:pPr>
-      <w:r>
-        <w:rPr>
-          <w:sz w:val="24"/>
-          <w:szCs w:val="24"/>
-          <w:rtl w:val="0"/>
-        </w:rPr>
-        <w:t xml:space="preserve">- Dell PowerEdge R750 (Bestelldatum 28.10.2022)</w:t>
-      </w:r>
-    </w:p>
-    <w:p>
-      <w:pPr>
-        <w:jc w:val="both"/>
-        <w:rPr>
-          <w:sz w:val="24"/>
-          <w:szCs w:val="24"/>
-        </w:rPr>
-      </w:pPr>
-      <w:r>
-        <w:rPr>
-          <w:sz w:val="24"/>
-          <w:szCs w:val="24"/>
-          <w:rtl w:val="0"/>
-        </w:rPr>
-        <w:t xml:space="preserve">            - 2* Intel Xeon Gold 6338 (jeweils 16 Cores/32 Threads)</w:t>
-      </w:r>
-    </w:p>
-    <w:p>
-      <w:pPr>
-        <w:jc w:val="both"/>
-        <w:rPr>
-          <w:sz w:val="24"/>
-          <w:szCs w:val="24"/>
-        </w:rPr>
-      </w:pPr>
-      <w:r>
-        <w:rPr>
-          <w:sz w:val="24"/>
-          <w:szCs w:val="24"/>
-          <w:rtl w:val="0"/>
-        </w:rPr>
-        <w:t xml:space="preserve">            - 16* 64GB RDIMM, 3200MT/s (Insgesamt 1 TB RAM)</w:t>
-      </w:r>
-    </w:p>
-    <w:p>
-      <w:pPr>
-        <w:jc w:val="both"/>
-        <w:rPr>
-          <w:sz w:val="24"/>
-          <w:szCs w:val="24"/>
-        </w:rPr>
-      </w:pPr>
-      <w:r>
-        <w:rPr>
-          <w:sz w:val="24"/>
-          <w:szCs w:val="24"/>
-          <w:rtl w:val="0"/>
-        </w:rPr>
-        <w:t xml:space="preserve">            - 2* M.2 480GB (RAID 1)</w:t>
-      </w:r>
-    </w:p>
-    <w:p>
-      <w:pPr>
-        <w:jc w:val="both"/>
-        <w:rPr>
-          <w:sz w:val="24"/>
-          <w:szCs w:val="24"/>
-        </w:rPr>
-      </w:pPr>
-      <w:r>
-        <w:rPr>
-          <w:sz w:val="24"/>
-          <w:szCs w:val="24"/>
-          <w:rtl w:val="0"/>
-        </w:rPr>
-        <w:t xml:space="preserve">            - 5* 2,4TB 10K SAS</w:t>
-      </w:r>
-    </w:p>
-    <w:p>
-      <w:pPr>
-        <w:jc w:val="both"/>
-        <w:rPr>
-          <w:sz w:val="24"/>
-          <w:szCs w:val="24"/>
-        </w:rPr>
-      </w:pPr>
-      <w:r>
-        <w:rPr>
-          <w:sz w:val="24"/>
-          <w:szCs w:val="24"/>
-          <w:rtl w:val="0"/>
-        </w:rPr>
-        <w:t xml:space="preserve">- Dell PowerEdge R710 (Bestelldatum 22.02.2011):</w:t>
-      </w:r>
-    </w:p>
-    <w:p>
-      <w:pPr>
-        <w:jc w:val="both"/>
-        <w:rPr>
-          <w:sz w:val="24"/>
-          <w:szCs w:val="24"/>
-        </w:rPr>
-      </w:pPr>
-      <w:r>
-        <w:rPr>
-          <w:sz w:val="24"/>
-          <w:szCs w:val="24"/>
-          <w:rtl w:val="0"/>
-        </w:rPr>
-        <w:t xml:space="preserve">            - 2* Intel Xeon X5680 (jeweils 6 Cores/12 Threads)</w:t>
-      </w:r>
-    </w:p>
-    <w:p>
-      <w:pPr>
-        <w:jc w:val="both"/>
-        <w:rPr>
-          <w:sz w:val="24"/>
-          <w:szCs w:val="24"/>
-        </w:rPr>
-      </w:pPr>
-      <w:r>
-        <w:rPr>
-          <w:sz w:val="24"/>
-          <w:szCs w:val="24"/>
-          <w:rtl w:val="0"/>
-        </w:rPr>
-        <w:t xml:space="preserve">            - 10* 8GB RAM</w:t>
-      </w:r>
-    </w:p>
-    <w:p>
-      <w:pPr>
-        <w:jc w:val="both"/>
-        <w:rPr>
-          <w:sz w:val="24"/>
-          <w:szCs w:val="24"/>
-        </w:rPr>
-      </w:pPr>
-      <w:r>
-        <w:rPr>
-          <w:sz w:val="24"/>
-          <w:szCs w:val="24"/>
-          <w:rtl w:val="0"/>
-        </w:rPr>
-        <w:t xml:space="preserve">            - 6* 500GB DATA 7.2k 3,5" HD Hot Plug</w:t>
+          <w:u w:val="single"/>
+          <w:rtl w:val="0"/>
+        </w:rPr>
+        <w:t xml:space="preserve">Hallab, A.</w:t>
+      </w:r>
+      <w:r>
+        <w:rPr>
+          <w:sz w:val="24"/>
+          <w:szCs w:val="24"/>
+          <w:rtl w:val="0"/>
+        </w:rPr>
+        <w:t xml:space="preserve"> ... &amp; Tsiantis, M. (2016). The Cardamine hirsuta genome offers insight into the evolution of morphological diversity. Nature Plants, 2(11), 1-7.</w:t>
+      </w:r>
+    </w:p>
+    <w:p>
+      <w:pPr>
+        <w:jc w:val="both"/>
+        <w:rPr>
+          <w:sz w:val="24"/>
+          <w:szCs w:val="24"/>
+        </w:rPr>
+      </w:pPr>
+      <w:r>
+        <w:rPr>
+          <w:rtl w:val="0"/>
+        </w:rPr>
+      </w:r>
+    </w:p>
+    <w:p>
+      <w:pPr>
+        <w:jc w:val="both"/>
+        <w:rPr>
+          <w:sz w:val="24"/>
+          <w:szCs w:val="24"/>
+        </w:rPr>
+      </w:pPr>
+      <w:r>
+        <w:rPr>
+          <w:sz w:val="24"/>
+          <w:szCs w:val="24"/>
+          <w:rtl w:val="0"/>
+        </w:rPr>
+        <w:t xml:space="preserve">[4] Eiteneuer, C., Velasco, D., Atemia, J., Wang, D., Schwacke, R., Wahl, V., ... &amp; </w:t>
+      </w:r>
+      <w:r>
+        <w:rPr>
+          <w:b w:val="1"/>
+          <w:sz w:val="24"/>
+          <w:szCs w:val="24"/>
+          <w:u w:val="single"/>
+          <w:rtl w:val="0"/>
+        </w:rPr>
+        <w:t xml:space="preserve">Hallab, A.</w:t>
+      </w:r>
+      <w:r>
+        <w:rPr>
+          <w:sz w:val="24"/>
+          <w:szCs w:val="24"/>
+          <w:rtl w:val="0"/>
+        </w:rPr>
+        <w:t xml:space="preserve"> (2022). GXP: Analyze and plot plant omics data in web browsers. Plants, 11(6), 745.</w:t>
+      </w:r>
+    </w:p>
+    <w:p>
+      <w:pPr>
+        <w:jc w:val="both"/>
+        <w:rPr>
+          <w:color w:val="222222"/>
+          <w:sz w:val="24"/>
+          <w:szCs w:val="24"/>
+          <w:highlight w:val="white"/>
+        </w:rPr>
+      </w:pPr>
+      <w:r>
+        <w:rPr>
+          <w:rtl w:val="0"/>
+        </w:rPr>
+      </w:r>
+    </w:p>
+    <w:p>
+      <w:pPr>
+        <w:jc w:val="both"/>
+        <w:rPr>
+          <w:color w:val="222222"/>
+          <w:sz w:val="24"/>
+          <w:szCs w:val="24"/>
+          <w:highlight w:val="white"/>
+        </w:rPr>
+      </w:pPr>
+      <w:r>
+        <w:rPr>
+          <w:color w:val="222222"/>
+          <w:sz w:val="24"/>
+          <w:szCs w:val="24"/>
+          <w:highlight w:val="white"/>
+          <w:rtl w:val="0"/>
+        </w:rPr>
+        <w:t xml:space="preserve">[5] Díez-Fuertes, F., De La Torre-Tarazona, H. E., Calonge, E., Pernas, M., Bermejo, M., García-Pérez, J., ... &amp; Alcamí, J. (2020). Association of a single nucleotide polymorphism in the ubxn6 gene with long-term non-progression phenotype in HIV-positive individuals. Clinical Microbiology and Infection, 26(1), 107-114.</w:t>
+      </w:r>
+    </w:p>
+    <w:p>
+      <w:pPr>
+        <w:jc w:val="both"/>
+        <w:rPr>
+          <w:color w:val="222222"/>
+          <w:sz w:val="24"/>
+          <w:szCs w:val="24"/>
+          <w:highlight w:val="white"/>
+        </w:rPr>
+      </w:pPr>
+      <w:r>
+        <w:rPr>
+          <w:rtl w:val="0"/>
+        </w:rPr>
+      </w:r>
+    </w:p>
+    <w:p>
+      <w:pPr>
+        <w:jc w:val="both"/>
+        <w:rPr>
+          <w:color w:val="222222"/>
+          <w:sz w:val="24"/>
+          <w:szCs w:val="24"/>
+          <w:highlight w:val="white"/>
+        </w:rPr>
+      </w:pPr>
+      <w:r>
+        <w:rPr>
+          <w:color w:val="222222"/>
+          <w:sz w:val="24"/>
+          <w:szCs w:val="24"/>
+          <w:highlight w:val="white"/>
+          <w:rtl w:val="0"/>
+        </w:rPr>
+        <w:t xml:space="preserve">[6] Charles, M. P., Therese, S., Michael, B. E., Matt, V. D. R., Stefanie, S. J., Christian, A. R., ... &amp; David, B. (2000). Molecular portraits of human breast tumours. Nature, 406(6797), 747-752.</w:t>
+      </w:r>
+    </w:p>
+    <w:p>
+      <w:pPr>
+        <w:jc w:val="both"/>
+        <w:rPr>
+          <w:color w:val="222222"/>
+          <w:sz w:val="24"/>
+          <w:szCs w:val="24"/>
+          <w:highlight w:val="white"/>
+        </w:rPr>
+      </w:pPr>
+      <w:r>
+        <w:rPr>
+          <w:rtl w:val="0"/>
+        </w:rPr>
+      </w:r>
+    </w:p>
+    <w:p>
+      <w:pPr>
+        <w:jc w:val="both"/>
+        <w:rPr>
+          <w:color w:val="222222"/>
+          <w:sz w:val="24"/>
+          <w:szCs w:val="24"/>
+          <w:highlight w:val="white"/>
+        </w:rPr>
+      </w:pPr>
+      <w:r>
+        <w:rPr>
+          <w:color w:val="222222"/>
+          <w:sz w:val="24"/>
+          <w:szCs w:val="24"/>
+          <w:highlight w:val="white"/>
+          <w:rtl w:val="0"/>
+        </w:rPr>
+        <w:t xml:space="preserve">[8] Lovero, D., D’Oronzo, S., Palmirotta, R., Cafforio, P., Brown, J., Wood, S., ... &amp; Silvestris, F. (2022). Correlation between targeted RNAseq signature of breast cancer CTCs and onset of bone-only metastases. British Journal of Cancer, 126(3), 419-429.</w:t>
+      </w:r>
+    </w:p>
+    <w:p>
+      <w:pPr>
+        <w:jc w:val="both"/>
+        <w:rPr>
+          <w:color w:val="222222"/>
+          <w:sz w:val="24"/>
+          <w:szCs w:val="24"/>
+          <w:highlight w:val="white"/>
+        </w:rPr>
+      </w:pPr>
+      <w:r>
+        <w:rPr>
+          <w:rtl w:val="0"/>
+        </w:rPr>
+      </w:r>
+    </w:p>
+    <w:p>
+      <w:pPr>
+        <w:jc w:val="both"/>
+        <w:rPr>
+          <w:color w:val="222222"/>
+          <w:sz w:val="24"/>
+          <w:szCs w:val="24"/>
+          <w:highlight w:val="white"/>
+        </w:rPr>
+      </w:pPr>
+      <w:r>
+        <w:rPr>
+          <w:color w:val="222222"/>
+          <w:sz w:val="24"/>
+          <w:szCs w:val="24"/>
+          <w:highlight w:val="white"/>
+          <w:rtl w:val="0"/>
+        </w:rPr>
+        <w:t xml:space="preserve">[9] Langmead, B., &amp; Salzberg, S. L. (2012). Fast gapped-read alignment with Bowtie 2. Nature methods, 9(4), 357-359.</w:t>
+      </w:r>
+    </w:p>
+    <w:p>
+      <w:pPr>
+        <w:jc w:val="both"/>
+        <w:rPr>
+          <w:color w:val="222222"/>
+          <w:sz w:val="24"/>
+          <w:szCs w:val="24"/>
+          <w:highlight w:val="white"/>
+        </w:rPr>
+      </w:pPr>
+      <w:r>
+        <w:rPr>
+          <w:color w:val="222222"/>
+          <w:sz w:val="24"/>
+          <w:szCs w:val="24"/>
+          <w:highlight w:val="white"/>
+          <w:rtl w:val="0"/>
+        </w:rPr>
+        <w:t xml:space="preserve">[10] Kim, D., Langmead, B., &amp; Salzberg, S. L. (2015). HISAT: a fast spliced aligner with low memory requirements. Nature methods, 12(4), 357-360.</w:t>
+      </w:r>
+    </w:p>
+    <w:p>
+      <w:pPr>
+        <w:jc w:val="both"/>
+        <w:rPr>
+          <w:color w:val="222222"/>
+          <w:sz w:val="24"/>
+          <w:szCs w:val="24"/>
+          <w:highlight w:val="white"/>
+        </w:rPr>
+      </w:pPr>
+      <w:r>
+        <w:rPr>
+          <w:rtl w:val="0"/>
+        </w:rPr>
+      </w:r>
+    </w:p>
+    <w:p>
+      <w:pPr>
+        <w:jc w:val="both"/>
+        <w:rPr>
+          <w:color w:val="222222"/>
+          <w:sz w:val="24"/>
+          <w:szCs w:val="24"/>
+          <w:highlight w:val="white"/>
+        </w:rPr>
+      </w:pPr>
+      <w:r>
+        <w:rPr>
+          <w:color w:val="222222"/>
+          <w:sz w:val="24"/>
+          <w:szCs w:val="24"/>
+          <w:highlight w:val="white"/>
+          <w:rtl w:val="0"/>
+        </w:rPr>
+        <w:t xml:space="preserve">[11] Bray, N. L., Pimentel, H., Melsted, P., &amp; Pachter, L. (2016). Near-optimal probabilistic RNA-seq quantification. Nature biotechnology, 34(5), 525-527.</w:t>
+      </w:r>
+    </w:p>
+    <w:p>
+      <w:pPr>
+        <w:jc w:val="both"/>
+        <w:rPr>
+          <w:color w:val="222222"/>
+          <w:sz w:val="24"/>
+          <w:szCs w:val="24"/>
+          <w:highlight w:val="white"/>
+        </w:rPr>
+      </w:pPr>
+      <w:r>
+        <w:rPr>
+          <w:rtl w:val="0"/>
+        </w:rPr>
+      </w:r>
+    </w:p>
+    <w:p>
+      <w:pPr>
+        <w:jc w:val="both"/>
+        <w:rPr>
+          <w:color w:val="222222"/>
+          <w:sz w:val="24"/>
+          <w:szCs w:val="24"/>
+          <w:highlight w:val="white"/>
+        </w:rPr>
+      </w:pPr>
+      <w:r>
+        <w:rPr>
+          <w:color w:val="222222"/>
+          <w:sz w:val="24"/>
+          <w:szCs w:val="24"/>
+          <w:highlight w:val="white"/>
+          <w:rtl w:val="0"/>
+        </w:rPr>
+        <w:t xml:space="preserve">[12] Patro, R., Duggal, G., Love, M. I., Irizarry, R. A., &amp; Kingsford, C. (2017). Salmon provides fast and bias-aware quantification of transcript expression. Nature methods, 14(4), 417-419.</w:t>
+      </w:r>
+    </w:p>
+    <w:p>
+      <w:pPr>
+        <w:jc w:val="both"/>
+        <w:rPr>
+          <w:color w:val="222222"/>
+          <w:sz w:val="24"/>
+          <w:szCs w:val="24"/>
+          <w:highlight w:val="white"/>
+        </w:rPr>
+      </w:pPr>
+      <w:r>
+        <w:rPr>
+          <w:rtl w:val="0"/>
+        </w:rPr>
+      </w:r>
+    </w:p>
+    <w:p>
+      <w:pPr>
+        <w:jc w:val="both"/>
+        <w:rPr>
+          <w:color w:val="222222"/>
+          <w:sz w:val="24"/>
+          <w:szCs w:val="24"/>
+          <w:highlight w:val="white"/>
+        </w:rPr>
+      </w:pPr>
+      <w:r>
+        <w:rPr>
+          <w:color w:val="222222"/>
+          <w:sz w:val="24"/>
+          <w:szCs w:val="24"/>
+          <w:highlight w:val="white"/>
+          <w:rtl w:val="0"/>
+        </w:rPr>
+        <w:t xml:space="preserve">[13] Law, C. W., Chen, Y., Shi, W., &amp; Smyth, G. K. (2014). voom: Precision weights unlock linear model analysis tools for RNA-seq read counts. Genome biology, 15(2), 1-17.</w:t>
+      </w:r>
+    </w:p>
+    <w:p>
+      <w:pPr>
+        <w:jc w:val="both"/>
+        <w:rPr>
+          <w:color w:val="222222"/>
+          <w:sz w:val="24"/>
+          <w:szCs w:val="24"/>
+          <w:highlight w:val="white"/>
+        </w:rPr>
+      </w:pPr>
+      <w:r>
+        <w:rPr>
+          <w:rtl w:val="0"/>
+        </w:rPr>
+      </w:r>
+    </w:p>
+    <w:p>
+      <w:pPr>
+        <w:jc w:val="both"/>
+        <w:rPr>
+          <w:color w:val="222222"/>
+          <w:sz w:val="24"/>
+          <w:szCs w:val="24"/>
+          <w:highlight w:val="white"/>
+        </w:rPr>
+      </w:pPr>
+      <w:r>
+        <w:rPr>
+          <w:color w:val="222222"/>
+          <w:sz w:val="24"/>
+          <w:szCs w:val="24"/>
+          <w:highlight w:val="white"/>
+          <w:rtl w:val="0"/>
+        </w:rPr>
+        <w:t xml:space="preserve">[14] Alvarez, S., Marsh, E. L., Schroeder, S. G., &amp; Schachtman, D. P. (2008). Metabolomic and proteomic changes in the xylem sap of maize under drought. Plant, Cell &amp; Environment, 31(3), 325-340.</w:t>
+      </w:r>
+    </w:p>
+    <w:p>
+      <w:pPr>
+        <w:jc w:val="both"/>
+        <w:rPr>
+          <w:color w:val="222222"/>
+          <w:sz w:val="24"/>
+          <w:szCs w:val="24"/>
+          <w:highlight w:val="white"/>
+        </w:rPr>
+      </w:pPr>
+      <w:r>
+        <w:rPr>
+          <w:rtl w:val="0"/>
+        </w:rPr>
+      </w:r>
+    </w:p>
+    <w:p>
+      <w:pPr>
+        <w:jc w:val="both"/>
+        <w:rPr>
+          <w:color w:val="222222"/>
+          <w:sz w:val="24"/>
+          <w:szCs w:val="24"/>
+          <w:highlight w:val="white"/>
+        </w:rPr>
+      </w:pPr>
+      <w:r>
+        <w:rPr>
+          <w:color w:val="222222"/>
+          <w:sz w:val="24"/>
+          <w:szCs w:val="24"/>
+          <w:highlight w:val="white"/>
+          <w:rtl w:val="0"/>
+        </w:rPr>
+        <w:t xml:space="preserve">[15] Zhang, F., Wu, J., Sade, N., Wu, S., Egbaria, A., Fernie, A. R., ... &amp; Dai, M. (2021). Genomic basis underlying the metabolome-mediated drought adaptation of maize. Genome Biology, 22(1), 1-26.</w:t>
       </w:r>
     </w:p>
     <w:p>
@@ -4493,232 +4265,16 @@
       </w:pPr>
       <w:r>
         <w:rPr>
-          <w:b w:val="1"/>
-          <w:sz w:val="24"/>
-          <w:szCs w:val="24"/>
-          <w:rtl w:val="0"/>
-        </w:rPr>
-        <w:t xml:space="preserve">b. Beantragte Förderung</w:t>
-      </w:r>
-      <w:r>
-        <w:rPr>
-          <w:rtl w:val="0"/>
-        </w:rPr>
-      </w:r>
-    </w:p>
-    <w:p>
-      <w:pPr>
-        <w:jc w:val="both"/>
-        <w:rPr/>
-      </w:pPr>
-      <w:r>
-        <w:rPr>
-          <w:rtl w:val="0"/>
-        </w:rPr>
-      </w:r>
-    </w:p>
-    <w:p>
-      <w:pPr>
-        <w:jc w:val="both"/>
-        <w:rPr>
-          <w:sz w:val="24"/>
-          <w:szCs w:val="24"/>
-        </w:rPr>
-      </w:pPr>
-      <w:r>
-        <w:rPr>
-          <w:sz w:val="24"/>
-          <w:szCs w:val="24"/>
-          <w:rtl w:val="0"/>
-        </w:rPr>
-        <w:t xml:space="preserve">Ein wissenschaftlicher Programmierer (“Techniker”) mit mindestens einem Bachelor of Science oder Master of Science Abschluss in Bioinformatik, Informatik, oder einer verwandten Disziplin, soll für die Laufzeit des Projekts beschäftigt werden, um die Programmierarbeiten gemäß des Arbeitsplans unter meiner Anleitung durchzuführen. Dies beinhaltet auch das Testen der Methode mittels publizierter und erwarteter Ergebnisse. Eine wissenschaftliche Hilfskraft (“HiWi”) soll für Organisatorisches und Unterstützung bei der Entwicklung und zum Testen in Teilzeit beschäftigt werden. Der wissenschaftliche Programmierer braucht einen Arbeitscomputer mit entsprechender Ausstattung (“Laptop, etc.”). </w:t>
-      </w:r>
-    </w:p>
-    <w:p>
-      <w:pPr>
-        <w:jc w:val="both"/>
-        <w:rPr>
-          <w:sz w:val="24"/>
-          <w:szCs w:val="24"/>
-        </w:rPr>
-      </w:pPr>
-      <w:r>
-        <w:rPr>
-          <w:rtl w:val="0"/>
-        </w:rPr>
-      </w:r>
-    </w:p>
-    <w:p>
-      <w:pPr>
-        <w:jc w:val="both"/>
-        <w:rPr>
-          <w:sz w:val="24"/>
-          <w:szCs w:val="24"/>
-        </w:rPr>
-      </w:pPr>
-      <w:r>
-        <w:rPr>
-          <w:sz w:val="24"/>
-          <w:szCs w:val="24"/>
-          <w:rtl w:val="0"/>
-        </w:rPr>
-        <w:t xml:space="preserve">Dies ergibt Personal- und Arbeitsmaterial-kosten wie folgt:</w:t>
-      </w:r>
-    </w:p>
-    <w:p>
-      <w:pPr>
-        <w:jc w:val="both"/>
-        <w:rPr>
-          <w:sz w:val="24"/>
-          <w:szCs w:val="24"/>
-        </w:rPr>
-      </w:pPr>
-      <w:r>
-        <w:rPr>
-          <w:rtl w:val="0"/>
-        </w:rPr>
-      </w:r>
-    </w:p>
-    <w:p>
-      <w:pPr>
-        <w:jc w:val="both"/>
-        <w:rPr>
-          <w:sz w:val="24"/>
-          <w:szCs w:val="24"/>
-        </w:rPr>
-      </w:pPr>
-      <w:r>
-        <w:rPr>
-          <w:sz w:val="24"/>
-          <w:szCs w:val="24"/>
-          <w:rtl w:val="0"/>
-        </w:rPr>
-        <w:t xml:space="preserve">                                   2023                2024                2025</w:t>
-      </w:r>
-    </w:p>
-    <w:p>
-      <w:pPr>
-        <w:jc w:val="both"/>
-        <w:rPr>
-          <w:sz w:val="24"/>
-          <w:szCs w:val="24"/>
-        </w:rPr>
-      </w:pPr>
-      <w:r>
-        <w:rPr>
-          <w:rtl w:val="0"/>
-        </w:rPr>
-      </w:r>
-    </w:p>
-    <w:p>
-      <w:pPr>
-        <w:jc w:val="both"/>
-        <w:rPr>
-          <w:sz w:val="24"/>
-          <w:szCs w:val="24"/>
-        </w:rPr>
-      </w:pPr>
-      <w:r>
-        <w:rPr>
-          <w:sz w:val="24"/>
-          <w:szCs w:val="24"/>
-          <w:rtl w:val="0"/>
-        </w:rPr>
-        <w:t xml:space="preserve">Techniker (</w:t>
-      </w:r>
-      <w:r>
-        <w:rPr>
-          <w:b w:val="1"/>
-          <w:sz w:val="24"/>
-          <w:szCs w:val="24"/>
-          <w:rtl w:val="0"/>
-        </w:rPr>
-        <w:t xml:space="preserve">E-11</w:t>
-      </w:r>
-      <w:r>
-        <w:rPr>
-          <w:sz w:val="24"/>
-          <w:szCs w:val="24"/>
-          <w:rtl w:val="0"/>
-        </w:rPr>
-        <w:t xml:space="preserve">)        11.000 €         68.000 €           59.000 €                    </w:t>
-      </w:r>
-    </w:p>
-    <w:p>
-      <w:pPr>
-        <w:jc w:val="both"/>
-        <w:rPr>
-          <w:sz w:val="24"/>
-          <w:szCs w:val="24"/>
-        </w:rPr>
-      </w:pPr>
-      <w:r>
-        <w:rPr>
-          <w:rtl w:val="0"/>
-        </w:rPr>
-      </w:r>
-    </w:p>
-    <w:p>
-      <w:pPr>
-        <w:jc w:val="both"/>
-        <w:rPr>
-          <w:sz w:val="24"/>
-          <w:szCs w:val="24"/>
-        </w:rPr>
-      </w:pPr>
-      <w:r>
-        <w:rPr>
-          <w:sz w:val="24"/>
-          <w:szCs w:val="24"/>
-          <w:rtl w:val="0"/>
-        </w:rPr>
-        <w:t xml:space="preserve">HiWi                           0 €                   4.000 €           3.000 €</w:t>
-      </w:r>
-    </w:p>
-    <w:p>
-      <w:pPr>
-        <w:jc w:val="both"/>
-        <w:rPr>
-          <w:sz w:val="24"/>
-          <w:szCs w:val="24"/>
-        </w:rPr>
-      </w:pPr>
-      <w:r>
-        <w:rPr>
-          <w:rtl w:val="0"/>
-        </w:rPr>
-      </w:r>
-    </w:p>
-    <w:p>
-      <w:pPr>
-        <w:jc w:val="both"/>
-        <w:rPr>
-          <w:sz w:val="24"/>
-          <w:szCs w:val="24"/>
-        </w:rPr>
-      </w:pPr>
-      <w:r>
-        <w:rPr>
-          <w:sz w:val="24"/>
-          <w:szCs w:val="24"/>
-          <w:rtl w:val="0"/>
-        </w:rPr>
-        <w:t xml:space="preserve">Laptop, etc.                5.000 €           0 €                   0€</w:t>
-      </w:r>
-    </w:p>
-    <w:p>
-      <w:pPr>
-        <w:pStyle w:val="Heading1"/>
-        <w:jc w:val="both"/>
-        <w:rPr/>
-      </w:pPr>
-      <w:bookmarkStart w:colFirst="0" w:colLast="0" w:name="_u9oeyhluczxj" w:id="11"/>
-      <w:bookmarkEnd w:id="11"/>
-      <w:r>
-        <w:rPr>
-          <w:rtl w:val="0"/>
-        </w:rPr>
-        <w:t xml:space="preserve">Anhang</w:t>
+          <w:sz w:val="24"/>
+          <w:szCs w:val="24"/>
+          <w:rtl w:val="0"/>
+        </w:rPr>
+        <w:t xml:space="preserve">[16] Haas, A., Rossberg, A., Schuff, D. L., Titzer, B. L., Holman, M., Gohman, D., ... &amp; Bastien, J. F. (2017, June). Bringing the web up to speed with WebAssembly. In Proceedings of the 38th ACM SIGPLAN Conference on Programming Language Design and Implementation (pp. 185-200).</w:t>
+      </w:r>
+      <w:r>
+        <w:rPr>
+          <w:rtl w:val="0"/>
+        </w:rPr>
       </w:r>
     </w:p>
     <w:p>

</xml_diff>